<commit_message>
Modifica doc y pdf con correcciones.
</commit_message>
<xml_diff>
--- a/Informe_PINN.docx
+++ b/Informe_PINN.docx
@@ -1055,7 +1055,7 @@
           <w:szCs w:val="20"/>
           <w:rtl w:val="0"/>
         </w:rPr>
-        <w:t xml:space="preserve"> permiten abordar EDPs mediante la incorporación de las ecuaciones en el entrenamiento de la red, logrando así soluciones que respetan los principios físicos del problema [3].</w:t>
+        <w:t xml:space="preserve"> permiten abordar EDPs mediante la incorporación de las ecuaciones de gobierno en el entrenamiento de la red, logrando así soluciones que respetan los principios físicos del problema [3].</w:t>
       </w:r>
     </w:p>
     <w:p>
@@ -1088,7 +1088,7 @@
           <w:szCs w:val="20"/>
           <w:rtl w:val="0"/>
         </w:rPr>
-        <w:t xml:space="preserve">) y el método de diferencias finitas, aplicados a la resolución de problemas de estado estacionario. La diferenciación automática facilita el cálculo de derivadas parciales de manera precisa y eficiente mediante la construcción de grafos computacionales [1], siendo una herramienta fundamental para entrenar </w:t>
+        <w:t xml:space="preserve">) y el método de diferencias finitas, aplicados a la resolución de problemas en estado estacionario. La diferenciación automática facilita el cálculo de derivadas parciales de manera precisa y eficiente mediante la construcción de grafos computacionales [1], siendo una herramienta fundamental para entrenar </w:t>
       </w:r>
       <w:r>
         <w:rPr>
@@ -1137,7 +1137,7 @@
           <w:szCs w:val="20"/>
           <w:rtl w:val="0"/>
         </w:rPr>
-        <w:t xml:space="preserve">Para esta comparación, se emplean dos problemas representativos: uno relacionado con una función sinusoidal y otro con un modelo de conducción de calor con un término fuente no lineal. Cada problema se resuelve tanto con una PINN como con el método de diferencias finitas sobre grillas de distintos tamaños y configuraciones de red neuronal, y los resultados se contrastan con soluciones exactas. A través de este enfoque, se busca evaluar la precisión y las características computacionales de cada método, identificando ventajas y limitaciones en función de la configuración y la naturaleza del problema.</w:t>
+        <w:t xml:space="preserve">Para esta comparación, se emplean dos problemas representativos: uno relacionado con una fuente lineal y otro con un modelo de conducción de calor con un término fuente no lineal. Cada problema se resuelve tanto con una PINN como con el método de diferencias finitas sobre grillas de distintos tamaños y configuraciones de red neuronal, y los resultados se contrastan con soluciones exactas. A través de este enfoque, se busca evaluar la precisión y las características computacionales de cada método, identificando ventajas y limitaciones en función de la configuración y la naturaleza del problema.</w:t>
       </w:r>
     </w:p>
     <w:p>
@@ -1228,6 +1228,362 @@
     </w:p>
     <w:p>
       <w:pPr>
+        <w:spacing w:after="240" w:before="480" w:line="288" w:lineRule="auto"/>
+        <w:rPr>
+          <w:sz w:val="20"/>
+          <w:szCs w:val="20"/>
+        </w:rPr>
+      </w:pPr>
+      <w:r>
+        <w:rPr>
+          <w:sz w:val="20"/>
+          <w:szCs w:val="20"/>
+          <w:rtl w:val="0"/>
+        </w:rPr>
+        <w:t xml:space="preserve">En este trabajo se proponen dos formas de la ecuación de Poisson, una dada por la ecuación:</w:t>
+      </w:r>
+    </w:p>
+    <w:p>
+      <w:pPr>
+        <w:spacing w:after="240" w:before="480" w:line="288" w:lineRule="auto"/>
+        <w:ind w:left="720" w:firstLine="0"/>
+        <w:jc w:val="center"/>
+        <w:rPr>
+          <w:sz w:val="20"/>
+          <w:szCs w:val="20"/>
+        </w:rPr>
+      </w:pPr>
+      <m:oMath>
+        <m:sSup>
+          <m:sSupPr>
+            <m:ctrlPr>
+              <w:rPr>
+                <w:sz w:val="20"/>
+                <w:szCs w:val="20"/>
+              </w:rPr>
+            </m:ctrlPr>
+          </m:sSupPr>
+          <m:e>
+            <m:r>
+              <w:rPr>
+                <w:sz w:val="20"/>
+                <w:szCs w:val="20"/>
+              </w:rPr>
+              <m:t xml:space="preserve">∇</m:t>
+            </m:r>
+          </m:e>
+          <m:sup>
+            <m:r>
+              <w:rPr>
+                <w:sz w:val="20"/>
+                <w:szCs w:val="20"/>
+              </w:rPr>
+              <m:t xml:space="preserve">2</m:t>
+            </m:r>
+          </m:sup>
+        </m:sSup>
+        <m:r>
+          <w:rPr>
+            <w:sz w:val="20"/>
+            <w:szCs w:val="20"/>
+          </w:rPr>
+          <m:t xml:space="preserve">𝑢 = sin(𝜋𝑥) sin(𝜋𝑦); 0 &lt; 𝑥 &lt; 1, 0 &lt; 𝑦 &lt; 1;</m:t>
+        </m:r>
+      </m:oMath>
+      <w:r>
+        <w:rPr>
+          <w:sz w:val="20"/>
+          <w:szCs w:val="20"/>
+          <w:rtl w:val="0"/>
+        </w:rPr>
+        <w:t xml:space="preserve">  (1)</w:t>
+      </w:r>
+    </w:p>
+    <w:p>
+      <w:pPr>
+        <w:spacing w:after="240" w:before="480" w:line="288" w:lineRule="auto"/>
+        <w:rPr>
+          <w:sz w:val="20"/>
+          <w:szCs w:val="20"/>
+        </w:rPr>
+      </w:pPr>
+      <w:r>
+        <w:rPr>
+          <w:sz w:val="20"/>
+          <w:szCs w:val="20"/>
+          <w:rtl w:val="0"/>
+        </w:rPr>
+        <w:t xml:space="preserve">Con las siguientes condiciones de borde:</w:t>
+      </w:r>
+    </w:p>
+    <w:p>
+      <w:pPr>
+        <w:spacing w:after="240" w:before="480" w:line="288" w:lineRule="auto"/>
+        <w:jc w:val="center"/>
+        <w:rPr>
+          <w:sz w:val="20"/>
+          <w:szCs w:val="20"/>
+        </w:rPr>
+      </w:pPr>
+      <w:r>
+        <w:rPr>
+          <w:sz w:val="20"/>
+          <w:szCs w:val="20"/>
+          <w:rtl w:val="0"/>
+        </w:rPr>
+        <w:t xml:space="preserve"> </w:t>
+      </w:r>
+      <m:oMath>
+        <m:r>
+          <w:rPr>
+            <w:sz w:val="20"/>
+            <w:szCs w:val="20"/>
+          </w:rPr>
+          <m:t xml:space="preserve">𝑢(0, 𝑦) = 𝑢(1, 𝑦) = 0;</m:t>
+        </m:r>
+      </m:oMath>
+      <w:r>
+        <w:rPr>
+          <w:sz w:val="20"/>
+          <w:szCs w:val="20"/>
+          <w:rtl w:val="0"/>
+        </w:rPr>
+        <w:t xml:space="preserve"> y </w:t>
+      </w:r>
+      <m:oMath>
+        <m:r>
+          <w:rPr>
+            <w:sz w:val="20"/>
+            <w:szCs w:val="20"/>
+          </w:rPr>
+          <m:t xml:space="preserve">𝑢(𝑥, 0) = 𝑢(𝑥, 1) = 0,</m:t>
+        </m:r>
+      </m:oMath>
+      <w:r>
+        <w:rPr>
+          <w:sz w:val="20"/>
+          <w:szCs w:val="20"/>
+          <w:rtl w:val="0"/>
+        </w:rPr>
+        <w:t xml:space="preserve"> </w:t>
+      </w:r>
+    </w:p>
+    <w:p>
+      <w:pPr>
+        <w:spacing w:after="240" w:before="480" w:line="288" w:lineRule="auto"/>
+        <w:rPr>
+          <w:sz w:val="20"/>
+          <w:szCs w:val="20"/>
+        </w:rPr>
+      </w:pPr>
+      <w:r>
+        <w:rPr>
+          <w:sz w:val="20"/>
+          <w:szCs w:val="20"/>
+          <w:rtl w:val="0"/>
+        </w:rPr>
+        <w:t xml:space="preserve">Por otro lado, se utiliza:</w:t>
+      </w:r>
+    </w:p>
+    <w:p>
+      <w:pPr>
+        <w:spacing w:after="240" w:before="480" w:line="288" w:lineRule="auto"/>
+        <w:ind w:left="720" w:firstLine="0"/>
+        <w:jc w:val="center"/>
+        <w:rPr>
+          <w:sz w:val="20"/>
+          <w:szCs w:val="20"/>
+        </w:rPr>
+      </w:pPr>
+      <m:oMath>
+        <m:sSup>
+          <m:sSupPr>
+            <m:ctrlPr>
+              <w:rPr>
+                <w:sz w:val="20"/>
+                <w:szCs w:val="20"/>
+              </w:rPr>
+            </m:ctrlPr>
+          </m:sSupPr>
+          <m:e>
+            <m:r>
+              <w:rPr>
+                <w:sz w:val="20"/>
+                <w:szCs w:val="20"/>
+              </w:rPr>
+              <m:t xml:space="preserve">∇</m:t>
+            </m:r>
+          </m:e>
+          <m:sup>
+            <m:r>
+              <w:rPr>
+                <w:sz w:val="20"/>
+                <w:szCs w:val="20"/>
+              </w:rPr>
+              <m:t xml:space="preserve">2</m:t>
+            </m:r>
+          </m:sup>
+        </m:sSup>
+        <m:r>
+          <w:rPr>
+            <w:sz w:val="20"/>
+            <w:szCs w:val="20"/>
+          </w:rPr>
+          <m:t xml:space="preserve">𝑢 = 0,5</m:t>
+        </m:r>
+        <m:sSup>
+          <m:sSupPr>
+            <m:ctrlPr>
+              <w:rPr>
+                <w:sz w:val="20"/>
+                <w:szCs w:val="20"/>
+              </w:rPr>
+            </m:ctrlPr>
+          </m:sSupPr>
+          <m:e>
+            <m:r>
+              <w:rPr>
+                <w:sz w:val="20"/>
+                <w:szCs w:val="20"/>
+              </w:rPr>
+              <m:t xml:space="preserve">𝑒</m:t>
+            </m:r>
+          </m:e>
+          <m:sup>
+            <m:r>
+              <w:rPr>
+                <w:sz w:val="20"/>
+                <w:szCs w:val="20"/>
+              </w:rPr>
+              <m:t xml:space="preserve">u</m:t>
+            </m:r>
+          </m:sup>
+        </m:sSup>
+        <m:r>
+          <w:rPr>
+            <w:sz w:val="20"/>
+            <w:szCs w:val="20"/>
+          </w:rPr>
+          <m:t xml:space="preserve">; 0 &lt; 𝑥 &lt; 1, 0 &lt; 𝑦 &lt; 1;</m:t>
+        </m:r>
+      </m:oMath>
+      <w:r>
+        <w:rPr>
+          <w:sz w:val="20"/>
+          <w:szCs w:val="20"/>
+          <w:rtl w:val="0"/>
+        </w:rPr>
+        <w:t xml:space="preserve">  (2)</w:t>
+      </w:r>
+    </w:p>
+    <w:p>
+      <w:pPr>
+        <w:spacing w:after="240" w:before="480" w:line="288" w:lineRule="auto"/>
+        <w:rPr>
+          <w:sz w:val="20"/>
+          <w:szCs w:val="20"/>
+        </w:rPr>
+      </w:pPr>
+      <w:r>
+        <w:rPr>
+          <w:sz w:val="20"/>
+          <w:szCs w:val="20"/>
+          <w:rtl w:val="0"/>
+        </w:rPr>
+        <w:t xml:space="preserve">Con las siguientes condiciones de borde:</w:t>
+      </w:r>
+    </w:p>
+    <w:p>
+      <w:pPr>
+        <w:spacing w:after="240" w:before="480" w:line="288" w:lineRule="auto"/>
+        <w:jc w:val="center"/>
+        <w:rPr>
+          <w:sz w:val="20"/>
+          <w:szCs w:val="20"/>
+        </w:rPr>
+      </w:pPr>
+      <w:r>
+        <w:rPr>
+          <w:sz w:val="20"/>
+          <w:szCs w:val="20"/>
+          <w:rtl w:val="0"/>
+        </w:rPr>
+        <w:t xml:space="preserve"> </w:t>
+      </w:r>
+      <m:oMath>
+        <m:r>
+          <w:rPr>
+            <w:sz w:val="20"/>
+            <w:szCs w:val="20"/>
+          </w:rPr>
+          <m:t xml:space="preserve">𝑢(0, 𝑦) = 𝑢(𝑥, 0) = 0;</m:t>
+        </m:r>
+      </m:oMath>
+      <w:r>
+        <w:rPr>
+          <w:sz w:val="20"/>
+          <w:szCs w:val="20"/>
+          <w:rtl w:val="0"/>
+        </w:rPr>
+        <w:t xml:space="preserve"> y </w:t>
+      </w:r>
+      <m:oMath>
+        <m:r>
+          <w:rPr>
+            <w:sz w:val="20"/>
+            <w:szCs w:val="20"/>
+          </w:rPr>
+          <m:t xml:space="preserve">𝜕𝑢(1, 𝑦)/𝜕𝑥=𝜕𝑢(𝑥, 1)/𝜕𝑦= 0,</m:t>
+        </m:r>
+      </m:oMath>
+      <w:r>
+        <w:rPr>
+          <w:rtl w:val="0"/>
+        </w:rPr>
+      </w:r>
+    </w:p>
+    <w:p>
+      <w:pPr>
+        <w:spacing w:after="240" w:before="480" w:line="288" w:lineRule="auto"/>
+        <w:ind w:left="0" w:firstLine="0"/>
+        <w:rPr>
+          <w:sz w:val="20"/>
+          <w:szCs w:val="20"/>
+        </w:rPr>
+      </w:pPr>
+      <w:r>
+        <w:rPr>
+          <w:sz w:val="20"/>
+          <w:szCs w:val="20"/>
+          <w:rtl w:val="0"/>
+        </w:rPr>
+        <w:t xml:space="preserve">Para ambos casos, se describen a continuación métodos para hallar la solución </w:t>
+      </w:r>
+      <w:r>
+        <w:rPr>
+          <w:i w:val="1"/>
+          <w:sz w:val="20"/>
+          <w:szCs w:val="20"/>
+          <w:rtl w:val="0"/>
+        </w:rPr>
+        <w:t xml:space="preserve">u</w:t>
+      </w:r>
+      <w:r>
+        <w:rPr>
+          <w:sz w:val="20"/>
+          <w:szCs w:val="20"/>
+          <w:rtl w:val="0"/>
+        </w:rPr>
+        <w:t xml:space="preserve"> mediante diferencias finitas, PINN y, para el primer caso, de forma analítica.</w:t>
+      </w:r>
+      <w:r>
+        <w:rPr>
+          <w:rtl w:val="0"/>
+        </w:rPr>
+      </w:r>
+    </w:p>
+    <w:p>
+      <w:pPr>
         <w:spacing w:after="200" w:line="288" w:lineRule="auto"/>
         <w:ind w:left="0" w:firstLine="0"/>
         <w:rPr>
@@ -1246,7 +1602,7 @@
           <w:szCs w:val="28"/>
           <w:rtl w:val="0"/>
         </w:rPr>
-        <w:t xml:space="preserve">3.1 Método mediante diferencias finitas</w:t>
+        <w:t xml:space="preserve">3.1 Método de diferencias finitas</w:t>
       </w:r>
       <w:r>
         <w:rPr>
@@ -1285,7 +1641,7 @@
           <w:szCs w:val="20"/>
           <w:rtl w:val="0"/>
         </w:rPr>
-        <w:t xml:space="preserve"> de una variables afirma que:</w:t>
+        <w:t xml:space="preserve"> de una variable afirma que:</w:t>
       </w:r>
     </w:p>
     <w:p>
@@ -1569,7 +1925,7 @@
           <w:szCs w:val="20"/>
           <w:rtl w:val="0"/>
         </w:rPr>
-        <w:t xml:space="preserve"> (1)</w:t>
+        <w:t xml:space="preserve"> (3)</w:t>
       </w:r>
     </w:p>
     <w:p>
@@ -1624,7 +1980,7 @@
           <w:szCs w:val="20"/>
           <w:rtl w:val="0"/>
         </w:rPr>
-        <w:t xml:space="preserve">   (2)</w:t>
+        <w:t xml:space="preserve">   (4)</w:t>
       </w:r>
     </w:p>
     <w:p>
@@ -1802,7 +2158,6 @@
         <w:spacing w:after="240" w:before="480" w:line="288" w:lineRule="auto"/>
         <w:jc w:val="center"/>
         <w:rPr>
-          <w:b w:val="1"/>
           <w:sz w:val="20"/>
           <w:szCs w:val="20"/>
         </w:rPr>
@@ -1824,7 +2179,15 @@
           <w:szCs w:val="20"/>
           <w:rtl w:val="0"/>
         </w:rPr>
-        <w:t xml:space="preserve">   (3)</w:t>
+        <w:t xml:space="preserve">  </w:t>
+      </w:r>
+      <w:r>
+        <w:rPr>
+          <w:sz w:val="20"/>
+          <w:szCs w:val="20"/>
+          <w:rtl w:val="0"/>
+        </w:rPr>
+        <w:t xml:space="preserve"> (5)</w:t>
       </w:r>
     </w:p>
     <w:p>
@@ -1859,7 +2222,7 @@
           <w:szCs w:val="20"/>
           <w:rtl w:val="0"/>
         </w:rPr>
-        <w:t xml:space="preserve">, se suman las ecuaciones (1) y (2):</w:t>
+        <w:t xml:space="preserve">, se suman las ecuaciones (3) y (4):</w:t>
       </w:r>
     </w:p>
     <w:p>
@@ -2032,263 +2395,7 @@
           <w:szCs w:val="20"/>
           <w:rtl w:val="0"/>
         </w:rPr>
-        <w:t xml:space="preserve">   (4)</w:t>
-      </w:r>
-    </w:p>
-    <w:p>
-      <w:pPr>
-        <w:spacing w:after="240" w:before="480" w:line="288" w:lineRule="auto"/>
-        <w:rPr>
-          <w:sz w:val="20"/>
-          <w:szCs w:val="20"/>
-        </w:rPr>
-      </w:pPr>
-      <w:r>
-        <w:rPr>
-          <w:sz w:val="20"/>
-          <w:szCs w:val="20"/>
-          <w:rtl w:val="0"/>
-        </w:rPr>
-        <w:t xml:space="preserve">En este trabajo se proponen dos formas de la ecuación de Poisson:</w:t>
-      </w:r>
-    </w:p>
-    <w:p>
-      <w:pPr>
-        <w:spacing w:after="240" w:before="480" w:line="288" w:lineRule="auto"/>
-        <w:ind w:left="720" w:firstLine="0"/>
-        <w:jc w:val="center"/>
-        <w:rPr>
-          <w:sz w:val="20"/>
-          <w:szCs w:val="20"/>
-        </w:rPr>
-      </w:pPr>
-      <w:r>
-        <w:rPr>
-          <w:sz w:val="20"/>
-          <w:szCs w:val="20"/>
-          <w:rtl w:val="0"/>
-        </w:rPr>
-        <w:t xml:space="preserve"> </w:t>
-      </w:r>
-      <m:oMath>
-        <m:sSup>
-          <m:sSupPr>
-            <m:ctrlPr>
-              <w:rPr>
-                <w:sz w:val="20"/>
-                <w:szCs w:val="20"/>
-              </w:rPr>
-            </m:ctrlPr>
-          </m:sSupPr>
-          <m:e>
-            <m:r>
-              <w:rPr>
-                <w:sz w:val="20"/>
-                <w:szCs w:val="20"/>
-              </w:rPr>
-              <m:t xml:space="preserve">∇</m:t>
-            </m:r>
-          </m:e>
-          <m:sup>
-            <m:r>
-              <w:rPr>
-                <w:sz w:val="20"/>
-                <w:szCs w:val="20"/>
-              </w:rPr>
-              <m:t xml:space="preserve">2</m:t>
-            </m:r>
-          </m:sup>
-        </m:sSup>
-        <m:r>
-          <w:rPr>
-            <w:sz w:val="20"/>
-            <w:szCs w:val="20"/>
-          </w:rPr>
-          <m:t xml:space="preserve">𝑢 = sin(𝜋𝑥) sin(𝜋𝑦); 0 &lt; 𝑥 &lt; 1, 0 &lt; 𝑦 &lt; 1;</m:t>
-        </m:r>
-      </m:oMath>
-      <w:r>
-        <w:rPr>
-          <w:sz w:val="20"/>
-          <w:szCs w:val="20"/>
-          <w:rtl w:val="0"/>
-        </w:rPr>
-        <w:t xml:space="preserve">    (5)</w:t>
-      </w:r>
-    </w:p>
-    <w:p>
-      <w:pPr>
-        <w:spacing w:after="240" w:before="480" w:line="288" w:lineRule="auto"/>
-        <w:rPr>
-          <w:sz w:val="20"/>
-          <w:szCs w:val="20"/>
-        </w:rPr>
-      </w:pPr>
-      <w:r>
-        <w:rPr>
-          <w:sz w:val="20"/>
-          <w:szCs w:val="20"/>
-          <w:rtl w:val="0"/>
-        </w:rPr>
-        <w:t xml:space="preserve">Con las siguientes condiciones de borde:</w:t>
-      </w:r>
-    </w:p>
-    <w:p>
-      <w:pPr>
-        <w:spacing w:after="240" w:before="480" w:line="288" w:lineRule="auto"/>
-        <w:jc w:val="center"/>
-        <w:rPr>
-          <w:sz w:val="20"/>
-          <w:szCs w:val="20"/>
-        </w:rPr>
-      </w:pPr>
-      <w:r>
-        <w:rPr>
-          <w:sz w:val="20"/>
-          <w:szCs w:val="20"/>
-          <w:rtl w:val="0"/>
-        </w:rPr>
-        <w:t xml:space="preserve"> </w:t>
-      </w:r>
-      <m:oMath>
-        <m:r>
-          <w:rPr>
-            <w:sz w:val="20"/>
-            <w:szCs w:val="20"/>
-          </w:rPr>
-          <m:t xml:space="preserve">𝑢(0, 𝑦) = 𝑢(1, 𝑦) = 0;</m:t>
-        </m:r>
-      </m:oMath>
-      <w:r>
-        <w:rPr>
-          <w:sz w:val="20"/>
-          <w:szCs w:val="20"/>
-          <w:rtl w:val="0"/>
-        </w:rPr>
-        <w:t xml:space="preserve"> y </w:t>
-      </w:r>
-      <m:oMath>
-        <m:r>
-          <w:rPr>
-            <w:sz w:val="20"/>
-            <w:szCs w:val="20"/>
-          </w:rPr>
-          <m:t xml:space="preserve">𝑢(𝑥, 0) = 𝑢(𝑥, 1) = 0,</m:t>
-        </m:r>
-      </m:oMath>
-      <w:r>
-        <w:rPr>
-          <w:sz w:val="20"/>
-          <w:szCs w:val="20"/>
-          <w:rtl w:val="0"/>
-        </w:rPr>
-        <w:t xml:space="preserve">    (6)</w:t>
-      </w:r>
-    </w:p>
-    <w:p>
-      <w:pPr>
-        <w:spacing w:after="240" w:before="480" w:line="288" w:lineRule="auto"/>
-        <w:jc w:val="left"/>
-        <w:rPr>
-          <w:sz w:val="20"/>
-          <w:szCs w:val="20"/>
-        </w:rPr>
-      </w:pPr>
-      <w:r>
-        <w:rPr>
-          <w:sz w:val="20"/>
-          <w:szCs w:val="20"/>
-          <w:rtl w:val="0"/>
-        </w:rPr>
-        <w:t xml:space="preserve">Por otro lado, se utiliza:</w:t>
-      </w:r>
-    </w:p>
-    <w:p>
-      <w:pPr>
-        <w:spacing w:after="240" w:before="480" w:line="288" w:lineRule="auto"/>
-        <w:ind w:left="720" w:firstLine="0"/>
-        <w:jc w:val="center"/>
-        <w:rPr>
-          <w:sz w:val="20"/>
-          <w:szCs w:val="20"/>
-        </w:rPr>
-      </w:pPr>
-      <m:oMath>
-        <m:sSup>
-          <m:sSupPr>
-            <m:ctrlPr>
-              <w:rPr>
-                <w:sz w:val="20"/>
-                <w:szCs w:val="20"/>
-              </w:rPr>
-            </m:ctrlPr>
-          </m:sSupPr>
-          <m:e>
-            <m:r>
-              <w:rPr>
-                <w:sz w:val="20"/>
-                <w:szCs w:val="20"/>
-              </w:rPr>
-              <m:t xml:space="preserve">∇</m:t>
-            </m:r>
-          </m:e>
-          <m:sup>
-            <m:r>
-              <w:rPr>
-                <w:sz w:val="20"/>
-                <w:szCs w:val="20"/>
-              </w:rPr>
-              <m:t xml:space="preserve">2</m:t>
-            </m:r>
-          </m:sup>
-        </m:sSup>
-        <m:r>
-          <w:rPr>
-            <w:sz w:val="20"/>
-            <w:szCs w:val="20"/>
-          </w:rPr>
-          <m:t xml:space="preserve">𝑢 = 0,5</m:t>
-        </m:r>
-        <m:sSup>
-          <m:sSupPr>
-            <m:ctrlPr>
-              <w:rPr>
-                <w:sz w:val="20"/>
-                <w:szCs w:val="20"/>
-              </w:rPr>
-            </m:ctrlPr>
-          </m:sSupPr>
-          <m:e>
-            <m:r>
-              <w:rPr>
-                <w:sz w:val="20"/>
-                <w:szCs w:val="20"/>
-              </w:rPr>
-              <m:t xml:space="preserve">𝑒</m:t>
-            </m:r>
-          </m:e>
-          <m:sup>
-            <m:r>
-              <w:rPr>
-                <w:sz w:val="20"/>
-                <w:szCs w:val="20"/>
-              </w:rPr>
-              <m:t xml:space="preserve">u</m:t>
-            </m:r>
-          </m:sup>
-        </m:sSup>
-        <m:r>
-          <w:rPr>
-            <w:sz w:val="20"/>
-            <w:szCs w:val="20"/>
-          </w:rPr>
-          <m:t xml:space="preserve">; 0 &lt; 𝑥 &lt; 1, 0 &lt; 𝑦 &lt; 1;</m:t>
-        </m:r>
-      </m:oMath>
-      <w:r>
-        <w:rPr>
-          <w:rtl w:val="0"/>
-        </w:rPr>
+        <w:t xml:space="preserve">   (6)</w:t>
       </w:r>
     </w:p>
     <w:p>
@@ -2306,87 +2413,8 @@
           <w:szCs w:val="20"/>
           <w:rtl w:val="0"/>
         </w:rPr>
-        <w:t xml:space="preserve">Con las siguientes condiciones de borde:</w:t>
-      </w:r>
-    </w:p>
-    <w:p>
-      <w:pPr>
-        <w:spacing w:after="240" w:before="480" w:line="288" w:lineRule="auto"/>
-        <w:ind w:left="0" w:firstLine="0"/>
-        <w:jc w:val="center"/>
-        <w:rPr>
-          <w:sz w:val="20"/>
-          <w:szCs w:val="20"/>
-        </w:rPr>
-      </w:pPr>
-      <w:r>
-        <w:rPr>
-          <w:sz w:val="20"/>
-          <w:szCs w:val="20"/>
-          <w:rtl w:val="0"/>
-        </w:rPr>
-        <w:t xml:space="preserve"> </w:t>
-      </w:r>
-      <m:oMath>
-        <m:r>
-          <w:rPr>
-            <w:sz w:val="20"/>
-            <w:szCs w:val="20"/>
-          </w:rPr>
-          <m:t xml:space="preserve">𝑢(0, 𝑦) = 𝑢(𝑥, 0) = 0;</m:t>
-        </m:r>
-      </m:oMath>
-      <w:r>
-        <w:rPr>
-          <w:sz w:val="20"/>
-          <w:szCs w:val="20"/>
-          <w:rtl w:val="0"/>
-        </w:rPr>
-        <w:t xml:space="preserve"> y </w:t>
-      </w:r>
-      <m:oMath>
-        <m:r>
-          <w:rPr>
-            <w:sz w:val="20"/>
-            <w:szCs w:val="20"/>
-          </w:rPr>
-          <m:t xml:space="preserve">𝜕𝑢(1, 𝑦)/𝜕𝑥=𝜕𝑢(𝑥, 1)/𝜕𝑦= 0,</m:t>
-        </m:r>
-      </m:oMath>
-      <w:r>
-        <w:rPr>
-          <w:rtl w:val="0"/>
-        </w:rPr>
-      </w:r>
-    </w:p>
-    <w:p>
-      <w:pPr>
-        <w:spacing w:after="240" w:before="480" w:line="288" w:lineRule="auto"/>
-        <w:ind w:left="0" w:firstLine="0"/>
-        <w:rPr>
-          <w:sz w:val="20"/>
-          <w:szCs w:val="20"/>
-        </w:rPr>
-      </w:pPr>
-      <w:r>
-        <w:rPr>
-          <w:sz w:val="20"/>
-          <w:szCs w:val="20"/>
-          <w:rtl w:val="0"/>
-        </w:rPr>
-        <w:t xml:space="preserve">En cualquiera de los dos casos, la ecuación de Poisson se puede generalizar de la siguiente manera:</w:t>
-      </w:r>
-    </w:p>
-    <w:p>
-      <w:pPr>
-        <w:spacing w:after="240" w:before="480" w:line="288" w:lineRule="auto"/>
-        <w:ind w:left="0" w:firstLine="0"/>
-        <w:jc w:val="center"/>
-        <w:rPr>
-          <w:sz w:val="20"/>
-          <w:szCs w:val="20"/>
-        </w:rPr>
-      </w:pPr>
+        <w:t xml:space="preserve">La ecuación de Poisson, en ambos casos propuestos por (1) y (2), se describe como </w:t>
+      </w:r>
       <m:oMath>
         <m:sSup>
           <m:sSupPr>
@@ -2566,26 +2594,11 @@
       </m:oMath>
       <w:r>
         <w:rPr>
-          <w:rtl w:val="0"/>
-        </w:rPr>
-      </w:r>
-    </w:p>
-    <w:p>
-      <w:pPr>
-        <w:spacing w:after="240" w:before="480" w:line="288" w:lineRule="auto"/>
-        <w:ind w:left="0" w:firstLine="0"/>
-        <w:rPr>
-          <w:sz w:val="20"/>
-          <w:szCs w:val="20"/>
-        </w:rPr>
-      </w:pPr>
-      <w:r>
-        <w:rPr>
-          <w:sz w:val="20"/>
-          <w:szCs w:val="20"/>
-          <w:rtl w:val="0"/>
-        </w:rPr>
-        <w:t xml:space="preserve">Donde </w:t>
+          <w:sz w:val="20"/>
+          <w:szCs w:val="20"/>
+          <w:rtl w:val="0"/>
+        </w:rPr>
+        <w:t xml:space="preserve">, donde </w:t>
       </w:r>
       <m:oMath>
         <m:r>
@@ -2618,17 +2631,8 @@
           <w:szCs w:val="20"/>
           <w:rtl w:val="0"/>
         </w:rPr>
-        <w:t xml:space="preserve"> función desconocida que se quiere calcular.</w:t>
-      </w:r>
-    </w:p>
-    <w:p>
-      <w:pPr>
-        <w:spacing w:after="240" w:before="480" w:line="288" w:lineRule="auto"/>
-        <w:rPr>
-          <w:sz w:val="20"/>
-          <w:szCs w:val="20"/>
-        </w:rPr>
-      </w:pPr>
+        <w:t xml:space="preserve"> función desconocida que se quiere calcular. El término</w:t>
+      </w:r>
       <m:oMath>
         <m:sSup>
           <m:sSupPr>
@@ -2672,23 +2676,7 @@
           <w:szCs w:val="20"/>
           <w:rtl w:val="0"/>
         </w:rPr>
-        <w:t xml:space="preserve"> </w:t>
-      </w:r>
-      <w:r>
-        <w:rPr>
-          <w:sz w:val="20"/>
-          <w:szCs w:val="20"/>
-          <w:rtl w:val="0"/>
-        </w:rPr>
-        <w:t xml:space="preserve">es la</w:t>
-      </w:r>
-      <w:r>
-        <w:rPr>
-          <w:sz w:val="20"/>
-          <w:szCs w:val="20"/>
-          <w:rtl w:val="0"/>
-        </w:rPr>
-        <w:t xml:space="preserve"> función de la divergencia propuestas por (5) y (6). El operador Laplaciano bidimensional, que involucra las segundas derivadas parciales de </w:t>
+        <w:t xml:space="preserve"> corresponde al operador Laplaciano bidimensional, que involucra las segundas derivadas parciales de </w:t>
       </w:r>
       <w:r>
         <w:rPr>
@@ -2705,7 +2693,7 @@
           <w:szCs w:val="20"/>
           <w:rtl w:val="0"/>
         </w:rPr>
-        <w:t xml:space="preserve"> respecto a </w:t>
+        <w:t xml:space="preserve"> con respecto a </w:t>
       </w:r>
       <w:r>
         <w:rPr>
@@ -2739,24 +2727,41 @@
           <w:szCs w:val="20"/>
           <w:rtl w:val="0"/>
         </w:rPr>
-        <w:t xml:space="preserve">.</w:t>
-      </w:r>
-    </w:p>
-    <w:p>
-      <w:pPr>
-        <w:spacing w:after="240" w:before="480" w:line="288" w:lineRule="auto"/>
-        <w:rPr>
-          <w:sz w:val="20"/>
-          <w:szCs w:val="20"/>
-        </w:rPr>
-      </w:pPr>
-      <w:r>
-        <w:rPr>
-          <w:sz w:val="20"/>
-          <w:szCs w:val="20"/>
-          <w:rtl w:val="0"/>
-        </w:rPr>
-        <w:t xml:space="preserve">Es posible utilizar la ecuación (4) para aproximar las expresiones de </w:t>
+        <w:t xml:space="preserve">. Además, este operador puede interpretarse como la divergencia del gradiente de </w:t>
+      </w:r>
+      <w:r>
+        <w:rPr>
+          <w:i w:val="1"/>
+          <w:sz w:val="20"/>
+          <w:szCs w:val="20"/>
+          <w:rtl w:val="0"/>
+        </w:rPr>
+        <w:t xml:space="preserve">u</w:t>
+      </w:r>
+      <w:r>
+        <w:rPr>
+          <w:sz w:val="20"/>
+          <w:szCs w:val="20"/>
+          <w:rtl w:val="0"/>
+        </w:rPr>
+        <w:t xml:space="preserve">, siguiendo las definiciones planteadas en (5) y (6).</w:t>
+      </w:r>
+    </w:p>
+    <w:p>
+      <w:pPr>
+        <w:spacing w:after="240" w:before="480" w:line="288" w:lineRule="auto"/>
+        <w:rPr>
+          <w:sz w:val="20"/>
+          <w:szCs w:val="20"/>
+        </w:rPr>
+      </w:pPr>
+      <w:r>
+        <w:rPr>
+          <w:sz w:val="20"/>
+          <w:szCs w:val="20"/>
+          <w:rtl w:val="0"/>
+        </w:rPr>
+        <w:t xml:space="preserve">Es posible utilizar la ecuación (6) para aproximar las expresiones de </w:t>
       </w:r>
       <m:oMath>
         <m:r>
@@ -4360,7 +4365,7 @@
           <w:szCs w:val="20"/>
           <w:rtl w:val="0"/>
         </w:rPr>
-        <w:t xml:space="preserve"> de manera directa. En este enfoque, la red neuronal no solo ajusta sus parámetros a partir de los datos etiquetados, sino que también es informada por las ecuaciones físicas que rigen el problema.</w:t>
+        <w:t xml:space="preserve"> de manera directa. En este enfoque, la red neuronal no solo ajusta sus parámetros a partir de los datos etiquetados si los hubiese, sino que también es informada por las ecuaciones físicas que rigen el problema.</w:t>
       </w:r>
     </w:p>
     <w:p>
@@ -4512,7 +4517,7 @@
           <w:szCs w:val="20"/>
           <w:rtl w:val="0"/>
         </w:rPr>
-        <w:t xml:space="preserve"> se calcula utilizando la diferenciación automática, lo que permite calcular el gradiente de la función de pérdida con respecto a los parámetros de la red neuronal.</w:t>
+        <w:t xml:space="preserve"> se calcula utilizando la diferenciación automática, luego se calcula el gradiente de la función de pérdida con respecto a los parámetros de la red neuronal.</w:t>
       </w:r>
     </w:p>
     <w:p>
@@ -4534,7 +4539,7 @@
           <w:szCs w:val="20"/>
           <w:rtl w:val="0"/>
         </w:rPr>
-        <w:t xml:space="preserve">El término de las condiciones de frontera: Las condiciones de frontera se imponen explícitamente en el entrenamiento de la red. Estas condiciones son cruciales para asegurar que la solución satisface las restricciones físicas en el límite del dominio. Para un dominio con frontera </w:t>
+        <w:t xml:space="preserve">El término de las condiciones de frontera: Las condiciones de frontera se imponen explícitamente en el entrenamiento de la red. Estas condiciones son cruciales para asegurar que la solución tiene solución única y que satisface las restricciones físicas en el límite del dominio. Para un dominio con frontera </w:t>
       </w:r>
       <w:r>
         <w:rPr>
@@ -4641,7 +4646,7 @@
           <w:szCs w:val="20"/>
           <w:rtl w:val="0"/>
         </w:rPr>
-        <w:t xml:space="preserve"> proviene de su capacidad para resolver la ecuación de Poisson a partir de la información inherente a la ecuación misma y las condiciones de frontera, sin necesidad de datos adicionales.</w:t>
+        <w:t xml:space="preserve"> proviene de su capacidad para resolver las EDPs (como la ecuación de Poisson) a partir de la información inherente a la ecuación misma y las condiciones de frontera, sin necesidad de datos adicionales.</w:t>
       </w:r>
     </w:p>
     <w:p>
@@ -4953,10 +4958,18 @@
         </m:sSup>
         <m:r>
           <w:rPr>
+            <w:i w:val="1"/>
             <w:sz w:val="20"/>
             <w:szCs w:val="20"/>
           </w:rPr>
-          <m:t xml:space="preserve">u(x)</m:t>
+          <m:t xml:space="preserve">û</m:t>
+        </m:r>
+        <m:r>
+          <w:rPr>
+            <w:sz w:val="20"/>
+            <w:szCs w:val="20"/>
+          </w:rPr>
+          <m:t xml:space="preserve">(x)</m:t>
         </m:r>
       </m:oMath>
       <w:r>
@@ -5022,12 +5035,12 @@
           <wp:inline distB="114300" distT="114300" distL="114300" distR="114300">
             <wp:extent cx="2171700" cy="459190"/>
             <wp:effectExtent b="0" l="0" r="0" t="0"/>
-            <wp:docPr id="12" name="image2.png"/>
+            <wp:docPr id="19" name="image16.png"/>
             <a:graphic>
               <a:graphicData uri="http://schemas.openxmlformats.org/drawingml/2006/picture">
                 <pic:pic>
                   <pic:nvPicPr>
-                    <pic:cNvPr id="0" name="image2.png"/>
+                    <pic:cNvPr id="0" name="image16.png"/>
                     <pic:cNvPicPr preferRelativeResize="0"/>
                   </pic:nvPicPr>
                   <pic:blipFill>
@@ -5254,12 +5267,12 @@
           <wp:inline distB="114300" distT="114300" distL="114300" distR="114300">
             <wp:extent cx="2927350" cy="1069796"/>
             <wp:effectExtent b="0" l="0" r="0" t="0"/>
-            <wp:docPr id="10" name="image12.png"/>
+            <wp:docPr id="16" name="image22.png"/>
             <a:graphic>
               <a:graphicData uri="http://schemas.openxmlformats.org/drawingml/2006/picture">
                 <pic:pic>
                   <pic:nvPicPr>
-                    <pic:cNvPr id="0" name="image12.png"/>
+                    <pic:cNvPr id="0" name="image22.png"/>
                     <pic:cNvPicPr preferRelativeResize="0"/>
                   </pic:nvPicPr>
                   <pic:blipFill>
@@ -5417,7 +5430,7 @@
           <w:szCs w:val="20"/>
           <w:rtl w:val="0"/>
         </w:rPr>
-        <w:t xml:space="preserve">El proceso de entrenamiento de la red neuronal sigue el algoritmo estándar de retropropagación para optimizar la función de pérdida. Durante el entrenamiento, los gradientes de la función de pérdida con respecto a los parámetros de la red neuronal (pesos y sesgos) se calculan utilizando diferenciación automática.</w:t>
+        <w:t xml:space="preserve">El proceso de entrenamiento de la red neuronal sigue el algoritmo estándar de retropropagación para optimizar la función de pérdida.</w:t>
       </w:r>
     </w:p>
     <w:p>
@@ -5535,7 +5548,7 @@
           <w:szCs w:val="20"/>
           <w:rtl w:val="0"/>
         </w:rPr>
-        <w:t xml:space="preserve">Actualización de pesos: Los gradientes calculados se utilizan para actualizar los pesos de la red utilizando un algoritmo de optimización, como el optimizador Adam. El proceso de retropropagación continúa hasta que la función de pérdida se minimiza de manera efectiva, lo que resulta en una aproximación de la solución </w:t>
+        <w:t xml:space="preserve">Actualización de pesos: Los gradientes calculados se utilizan para actualizar los pesos de la red utilizando un algoritmo de optimización, como el optimizador Adam. El proceso de retropropagación continúa hasta que la función de pérdida se minimiza hasta que cae por debajo de una cota aceptable, lo que resulta en una aproximación de la solución </w:t>
       </w:r>
       <w:r>
         <w:rPr>
@@ -6794,7 +6807,7 @@
           <w:szCs w:val="28"/>
           <w:rtl w:val="0"/>
         </w:rPr>
-        <w:t xml:space="preserve">3.3 Método mediante solución exacta</w:t>
+        <w:t xml:space="preserve">3.3 Solución exacta</w:t>
       </w:r>
     </w:p>
     <w:p>
@@ -6811,7 +6824,7 @@
           <w:szCs w:val="20"/>
           <w:rtl w:val="0"/>
         </w:rPr>
-        <w:t xml:space="preserve">En el caso de la búsqueda de la solución de la ecuación (5), se puede hallar la solución exacta de la misma. Esto es, la solución analítica de </w:t>
+        <w:t xml:space="preserve">En el caso de la búsqueda de la solución de la ecuación (5), se puede describir la solución exacta de la misma mediante la solución analítica de </w:t>
       </w:r>
       <w:r>
         <w:rPr>
@@ -7975,14 +7988,14 @@
         </w:rPr>
         <w:drawing>
           <wp:inline distB="114300" distT="114300" distL="114300" distR="114300">
-            <wp:extent cx="5731200" cy="1612900"/>
+            <wp:extent cx="5731200" cy="1536700"/>
             <wp:effectExtent b="0" l="0" r="0" t="0"/>
-            <wp:docPr id="19" name="image5.png"/>
+            <wp:docPr id="13" name="image13.png"/>
             <a:graphic>
               <a:graphicData uri="http://schemas.openxmlformats.org/drawingml/2006/picture">
                 <pic:pic>
                   <pic:nvPicPr>
-                    <pic:cNvPr id="0" name="image5.png"/>
+                    <pic:cNvPr id="0" name="image13.png"/>
                     <pic:cNvPicPr preferRelativeResize="0"/>
                   </pic:nvPicPr>
                   <pic:blipFill>
@@ -7995,7 +8008,7 @@
                   <pic:spPr>
                     <a:xfrm>
                       <a:off x="0" y="0"/>
-                      <a:ext cx="5731200" cy="1612900"/>
+                      <a:ext cx="5731200" cy="1536700"/>
                     </a:xfrm>
                     <a:prstGeom prst="rect"/>
                     <a:ln/>
@@ -8116,14 +8129,14 @@
         </w:rPr>
         <w:drawing>
           <wp:inline distB="114300" distT="114300" distL="114300" distR="114300">
-            <wp:extent cx="5731200" cy="4559300"/>
+            <wp:extent cx="5731200" cy="7035800"/>
             <wp:effectExtent b="0" l="0" r="0" t="0"/>
-            <wp:docPr id="4" name="image9.png"/>
+            <wp:docPr id="22" name="image18.png"/>
             <a:graphic>
               <a:graphicData uri="http://schemas.openxmlformats.org/drawingml/2006/picture">
                 <pic:pic>
                   <pic:nvPicPr>
-                    <pic:cNvPr id="0" name="image9.png"/>
+                    <pic:cNvPr id="0" name="image18.png"/>
                     <pic:cNvPicPr preferRelativeResize="0"/>
                   </pic:nvPicPr>
                   <pic:blipFill>
@@ -8136,7 +8149,7 @@
                   <pic:spPr>
                     <a:xfrm>
                       <a:off x="0" y="0"/>
-                      <a:ext cx="5731200" cy="4559300"/>
+                      <a:ext cx="5731200" cy="7035800"/>
                     </a:xfrm>
                     <a:prstGeom prst="rect"/>
                     <a:ln/>
@@ -8231,7 +8244,7 @@
           <w:szCs w:val="20"/>
           <w:rtl w:val="0"/>
         </w:rPr>
-        <w:t xml:space="preserve"> reproduce la misma estructura que la solución exacta, presentando un mínimo en el centro del dominio y valores que tienden a cero en los contornos, en concordancia con las condiciones de borde impuestas. Sin embargo, en el caso de configuraciones con tres neuronas por capa oculta, la solución no se ajusta completamente a dichas condiciones de borde. Además, al analizar la diferencia entre la solución obtenida por PINN y la solución exacta, se identificaron valores positivos distribuidos de manera homogénea en todo el dominio, lo que indica que el método </w:t>
+        <w:t xml:space="preserve"> reproduce la misma estructura que la solución exacta, presentando un mínimo en el centro del dominio y valores que tienden a cero en los contornos, en concordancia con las condiciones de borde impuestas. Sin embargo, en el caso de configuraciones con tres neuronas por capa oculta, la solución no se ajusta completamente a dichas condiciones de borde. Además, al analizar la diferencia entre la solución obtenida por PINN y la solución exacta, se identificaron valores positivos distribuidos en todo el dominio, lo que indica que el método </w:t>
       </w:r>
       <w:r>
         <w:rPr>
@@ -8247,7 +8260,24 @@
           <w:szCs w:val="20"/>
           <w:rtl w:val="0"/>
         </w:rPr>
-        <w:t xml:space="preserve"> tiende a subestimar la magnitud de uuu. Por otro lado, las diferencias entre ambas soluciones no mostraron variaciones significativas al modificar la cantidad de neuronas en las capas ocultas, lo que sugiere una limitada sensibilidad de la solución a este parámetro de configuración.</w:t>
+        <w:t xml:space="preserve"> tiende a subestimar la magnitud de </w:t>
+      </w:r>
+      <w:r>
+        <w:rPr>
+          <w:i w:val="1"/>
+          <w:sz w:val="20"/>
+          <w:szCs w:val="20"/>
+          <w:rtl w:val="0"/>
+        </w:rPr>
+        <w:t xml:space="preserve">u</w:t>
+      </w:r>
+      <w:r>
+        <w:rPr>
+          <w:sz w:val="20"/>
+          <w:szCs w:val="20"/>
+          <w:rtl w:val="0"/>
+        </w:rPr>
+        <w:t xml:space="preserve">. Por otro lado, las diferencias entre ambas soluciones tienden a disminuir y homogeneizar al modificar la cantidad de neuronas en las capas ocultas, lo que sugiere una limitada sensibilidad de la solución a este parámetro de configuración.</w:t>
       </w:r>
     </w:p>
     <w:p>
@@ -8282,14 +8312,14 @@
         </w:rPr>
         <w:drawing>
           <wp:inline distB="114300" distT="114300" distL="114300" distR="114300">
-            <wp:extent cx="5376863" cy="7690164"/>
+            <wp:extent cx="5731200" cy="8458200"/>
             <wp:effectExtent b="0" l="0" r="0" t="0"/>
-            <wp:docPr id="14" name="image21.png"/>
+            <wp:docPr id="7" name="image5.png"/>
             <a:graphic>
               <a:graphicData uri="http://schemas.openxmlformats.org/drawingml/2006/picture">
                 <pic:pic>
                   <pic:nvPicPr>
-                    <pic:cNvPr id="0" name="image21.png"/>
+                    <pic:cNvPr id="0" name="image5.png"/>
                     <pic:cNvPicPr preferRelativeResize="0"/>
                   </pic:nvPicPr>
                   <pic:blipFill>
@@ -8302,7 +8332,7 @@
                   <pic:spPr>
                     <a:xfrm>
                       <a:off x="0" y="0"/>
-                      <a:ext cx="5376863" cy="7690164"/>
+                      <a:ext cx="5731200" cy="8458200"/>
                     </a:xfrm>
                     <a:prstGeom prst="rect"/>
                     <a:ln/>
@@ -8391,7 +8421,7 @@
           <w:szCs w:val="20"/>
           <w:rtl w:val="0"/>
         </w:rPr>
-        <w:t xml:space="preserve">En el caso de una configuración con tres neuronas por capa oculta, se observó que el modelo requiere entre 3000 y 4000 épocas para alcanzar el mínimo de la función de pérdida. En contraste, con cinco neuronas por capa oculta, el número de épocas necesarias disminuye a aproximadamente 1200, mientras que con diez neuronas por capa oculta se reduce aún más, a cerca de 500 épocas. Estos resultados destacan la importancia de aumentar el ancho de las capas en la red </w:t>
+        <w:t xml:space="preserve">En el caso de una configuración con tres neuronas por capa oculta, se observó que el modelo requiere aproximadamente 2000 épocas para alcanzar el mínimo de la función de pérdida. En contraste, con cinco neuronas por capa oculta, el número de épocas necesarias disminuye a aproximadamente 1200, mientras que con diez neuronas por capa oculta se reduce aún más, a cerca de 500 épocas. Estos resultados destacan la importancia de aumentar el ancho de las capas en la red </w:t>
       </w:r>
       <w:r>
         <w:rPr>
@@ -8469,14 +8499,14 @@
         </w:rPr>
         <w:drawing>
           <wp:inline distB="114300" distT="114300" distL="114300" distR="114300">
-            <wp:extent cx="5731200" cy="1562100"/>
+            <wp:extent cx="5731200" cy="1536700"/>
             <wp:effectExtent b="0" l="0" r="0" t="0"/>
-            <wp:docPr id="3" name="image14.png"/>
+            <wp:docPr id="10" name="image23.png"/>
             <a:graphic>
               <a:graphicData uri="http://schemas.openxmlformats.org/drawingml/2006/picture">
                 <pic:pic>
                   <pic:nvPicPr>
-                    <pic:cNvPr id="0" name="image14.png"/>
+                    <pic:cNvPr id="0" name="image23.png"/>
                     <pic:cNvPicPr preferRelativeResize="0"/>
                   </pic:nvPicPr>
                   <pic:blipFill>
@@ -8489,7 +8519,7 @@
                   <pic:spPr>
                     <a:xfrm>
                       <a:off x="0" y="0"/>
-                      <a:ext cx="5731200" cy="1562100"/>
+                      <a:ext cx="5731200" cy="1536700"/>
                     </a:xfrm>
                     <a:prstGeom prst="rect"/>
                     <a:ln/>
@@ -8593,14 +8623,14 @@
         </w:rPr>
         <w:drawing>
           <wp:inline distB="114300" distT="114300" distL="114300" distR="114300">
-            <wp:extent cx="5731200" cy="4559300"/>
+            <wp:extent cx="5731200" cy="7035800"/>
             <wp:effectExtent b="0" l="0" r="0" t="0"/>
-            <wp:docPr id="13" name="image8.png"/>
+            <wp:docPr id="18" name="image20.png"/>
             <a:graphic>
               <a:graphicData uri="http://schemas.openxmlformats.org/drawingml/2006/picture">
                 <pic:pic>
                   <pic:nvPicPr>
-                    <pic:cNvPr id="0" name="image8.png"/>
+                    <pic:cNvPr id="0" name="image20.png"/>
                     <pic:cNvPicPr preferRelativeResize="0"/>
                   </pic:nvPicPr>
                   <pic:blipFill>
@@ -8613,7 +8643,7 @@
                   <pic:spPr>
                     <a:xfrm>
                       <a:off x="0" y="0"/>
-                      <a:ext cx="5731200" cy="4559300"/>
+                      <a:ext cx="5731200" cy="7035800"/>
                     </a:xfrm>
                     <a:prstGeom prst="rect"/>
                     <a:ln/>
@@ -8696,7 +8726,7 @@
           <w:szCs w:val="20"/>
           <w:rtl w:val="0"/>
         </w:rPr>
-        <w:t xml:space="preserve">Al igual que en el caso anterior, al utilizar una malla de 10x10, la solución obtenida mediante PINN mostró una estructura similar a la de la solución exacta. No obstante, persisten las dificultades para ajustar correctamente las condiciones de borde cuando se emplean tres neuronas por capa oculta. Además, las diferencias entre las soluciones obtenidas con las diversas configuraciones de la red se mantuvieron homogéneas, sin mostrar variaciones significativas entre ellas.</w:t>
+        <w:t xml:space="preserve">Al igual que en el caso anterior, al utilizar una malla de 10x10, la solución obtenida mediante PINN mostró una estructura similar a la de la solución exacta. No obstante, persistieron las dificultades para ajustar correctamente las condiciones de borde cuando se emplean tres neuronas por capa oculta. Además, las diferencias entre las soluciones obtenidas con las diversas configuraciones de la red se mantuvieron principalmente positivas, mostrando una reducción en intensidad y una homogeneización al aumentar el ancho de la red.</w:t>
       </w:r>
     </w:p>
     <w:p>
@@ -8732,14 +8762,14 @@
         </w:rPr>
         <w:drawing>
           <wp:inline distB="114300" distT="114300" distL="114300" distR="114300">
-            <wp:extent cx="5405438" cy="7731033"/>
+            <wp:extent cx="5731200" cy="8394700"/>
             <wp:effectExtent b="0" l="0" r="0" t="0"/>
-            <wp:docPr id="9" name="image10.png"/>
+            <wp:docPr id="6" name="image8.png"/>
             <a:graphic>
               <a:graphicData uri="http://schemas.openxmlformats.org/drawingml/2006/picture">
                 <pic:pic>
                   <pic:nvPicPr>
-                    <pic:cNvPr id="0" name="image10.png"/>
+                    <pic:cNvPr id="0" name="image8.png"/>
                     <pic:cNvPicPr preferRelativeResize="0"/>
                   </pic:nvPicPr>
                   <pic:blipFill>
@@ -8752,7 +8782,7 @@
                   <pic:spPr>
                     <a:xfrm>
                       <a:off x="0" y="0"/>
-                      <a:ext cx="5405438" cy="7731033"/>
+                      <a:ext cx="5731200" cy="8394700"/>
                     </a:xfrm>
                     <a:prstGeom prst="rect"/>
                     <a:ln/>
@@ -8905,14 +8935,14 @@
         </w:rPr>
         <w:drawing>
           <wp:inline distB="114300" distT="114300" distL="114300" distR="114300">
-            <wp:extent cx="5731200" cy="1574800"/>
+            <wp:extent cx="5731200" cy="1536700"/>
             <wp:effectExtent b="0" l="0" r="0" t="0"/>
-            <wp:docPr id="11" name="image15.png"/>
+            <wp:docPr id="2" name="image24.png"/>
             <a:graphic>
               <a:graphicData uri="http://schemas.openxmlformats.org/drawingml/2006/picture">
                 <pic:pic>
                   <pic:nvPicPr>
-                    <pic:cNvPr id="0" name="image15.png"/>
+                    <pic:cNvPr id="0" name="image24.png"/>
                     <pic:cNvPicPr preferRelativeResize="0"/>
                   </pic:nvPicPr>
                   <pic:blipFill>
@@ -8925,7 +8955,7 @@
                   <pic:spPr>
                     <a:xfrm>
                       <a:off x="0" y="0"/>
-                      <a:ext cx="5731200" cy="1574800"/>
+                      <a:ext cx="5731200" cy="1536700"/>
                     </a:xfrm>
                     <a:prstGeom prst="rect"/>
                     <a:ln/>
@@ -9051,14 +9081,14 @@
         </w:rPr>
         <w:drawing>
           <wp:inline distB="114300" distT="114300" distL="114300" distR="114300">
-            <wp:extent cx="5731200" cy="4559300"/>
+            <wp:extent cx="5731200" cy="7035800"/>
             <wp:effectExtent b="0" l="0" r="0" t="0"/>
-            <wp:docPr id="16" name="image24.png"/>
+            <wp:docPr id="11" name="image19.png"/>
             <a:graphic>
               <a:graphicData uri="http://schemas.openxmlformats.org/drawingml/2006/picture">
                 <pic:pic>
                   <pic:nvPicPr>
-                    <pic:cNvPr id="0" name="image24.png"/>
+                    <pic:cNvPr id="0" name="image19.png"/>
                     <pic:cNvPicPr preferRelativeResize="0"/>
                   </pic:nvPicPr>
                   <pic:blipFill>
@@ -9071,7 +9101,7 @@
                   <pic:spPr>
                     <a:xfrm>
                       <a:off x="0" y="0"/>
-                      <a:ext cx="5731200" cy="4559300"/>
+                      <a:ext cx="5731200" cy="7035800"/>
                     </a:xfrm>
                     <a:prstGeom prst="rect"/>
                     <a:ln/>
@@ -9201,14 +9231,14 @@
         </w:rPr>
         <w:drawing>
           <wp:inline distB="114300" distT="114300" distL="114300" distR="114300">
-            <wp:extent cx="5324475" cy="7615238"/>
+            <wp:extent cx="5731200" cy="8394700"/>
             <wp:effectExtent b="0" l="0" r="0" t="0"/>
-            <wp:docPr id="23" name="image16.png"/>
+            <wp:docPr id="4" name="image15.png"/>
             <a:graphic>
               <a:graphicData uri="http://schemas.openxmlformats.org/drawingml/2006/picture">
                 <pic:pic>
                   <pic:nvPicPr>
-                    <pic:cNvPr id="0" name="image16.png"/>
+                    <pic:cNvPr id="0" name="image15.png"/>
                     <pic:cNvPicPr preferRelativeResize="0"/>
                   </pic:nvPicPr>
                   <pic:blipFill>
@@ -9221,7 +9251,7 @@
                   <pic:spPr>
                     <a:xfrm>
                       <a:off x="0" y="0"/>
-                      <a:ext cx="5324475" cy="7615238"/>
+                      <a:ext cx="5731200" cy="8394700"/>
                     </a:xfrm>
                     <a:prstGeom prst="rect"/>
                     <a:ln/>
@@ -9363,14 +9393,14 @@
         </w:rPr>
         <w:drawing>
           <wp:inline distB="114300" distT="114300" distL="114300" distR="114300">
-            <wp:extent cx="4427375" cy="5098189"/>
+            <wp:extent cx="5731200" cy="7035800"/>
             <wp:effectExtent b="0" l="0" r="0" t="0"/>
-            <wp:docPr id="8" name="image13.png"/>
+            <wp:docPr id="23" name="image12.png"/>
             <a:graphic>
               <a:graphicData uri="http://schemas.openxmlformats.org/drawingml/2006/picture">
                 <pic:pic>
                   <pic:nvPicPr>
-                    <pic:cNvPr id="0" name="image13.png"/>
+                    <pic:cNvPr id="0" name="image12.png"/>
                     <pic:cNvPicPr preferRelativeResize="0"/>
                   </pic:nvPicPr>
                   <pic:blipFill>
@@ -9383,7 +9413,7 @@
                   <pic:spPr>
                     <a:xfrm>
                       <a:off x="0" y="0"/>
-                      <a:ext cx="4427375" cy="5098189"/>
+                      <a:ext cx="5731200" cy="7035800"/>
                     </a:xfrm>
                     <a:prstGeom prst="rect"/>
                     <a:ln/>
@@ -9495,7 +9525,7 @@
           <w:szCs w:val="20"/>
           <w:rtl w:val="0"/>
         </w:rPr>
-        <w:t xml:space="preserve"> suficiente como para eliminar la sobrestimación generalizada. En este escenario, el campo de diferencias mostró un comportamiento aparentemente aleatorio. Por otro lado, al introducir la adimensionalización de la ecuación en derivadas parciales (EDP), se observó una ligera sobrestimación en el centro y las esquinas del dominio, mientras que en las zonas de gradiente, la intensidad de </w:t>
+        <w:t xml:space="preserve"> suficiente como para disminuir la sobrestimación en tres órdenes de magnitud. En este escenario, el campo de diferencias mostró un comportamiento particular, destacando una sobrestimación en la intensidad de </w:t>
       </w:r>
       <w:r>
         <w:rPr>
@@ -9512,7 +9542,7 @@
           <w:szCs w:val="20"/>
           <w:rtl w:val="0"/>
         </w:rPr>
-        <w:t xml:space="preserve"> se subestimó levemente. No obstante, es importante tener en cuenta que la solución obtenida mediante PINN presenta una naturaleza aleatoria, debido al optimizador utilizado en su implementación.</w:t>
+        <w:t xml:space="preserve"> en el centro del dominio. Por otro lado, al introducir la adimensionalización de la ecuación en derivadas parciales (EDP), se observó un aumento de un órden de magnitud en la sobrestimación en el centro del dominio con respecto al caso solo con la implementación estricta. No obstante, es importante tener en cuenta que la solución obtenida mediante PINN presenta una naturaleza aleatoria, debido al optimizador utilizado en su implementación.</w:t>
       </w:r>
     </w:p>
     <w:p>
@@ -9531,14 +9561,14 @@
         </w:rPr>
         <w:drawing>
           <wp:inline distB="114300" distT="114300" distL="114300" distR="114300">
-            <wp:extent cx="5731200" cy="4648200"/>
+            <wp:extent cx="5731200" cy="4724400"/>
             <wp:effectExtent b="0" l="0" r="0" t="0"/>
-            <wp:docPr id="7" name="image1.png"/>
+            <wp:docPr id="21" name="image21.png"/>
             <a:graphic>
               <a:graphicData uri="http://schemas.openxmlformats.org/drawingml/2006/picture">
                 <pic:pic>
                   <pic:nvPicPr>
-                    <pic:cNvPr id="0" name="image1.png"/>
+                    <pic:cNvPr id="0" name="image21.png"/>
                     <pic:cNvPicPr preferRelativeResize="0"/>
                   </pic:nvPicPr>
                   <pic:blipFill>
@@ -9551,7 +9581,7 @@
                   <pic:spPr>
                     <a:xfrm>
                       <a:off x="0" y="0"/>
-                      <a:ext cx="5731200" cy="4648200"/>
+                      <a:ext cx="5731200" cy="4724400"/>
                     </a:xfrm>
                     <a:prstGeom prst="rect"/>
                     <a:ln/>
@@ -9630,7 +9660,7 @@
           <w:szCs w:val="20"/>
           <w:rtl w:val="0"/>
         </w:rPr>
-        <w:t xml:space="preserve">En el caso sin la implementación estricta ni la adimensionalización, la disminución de la pérdida fue rápida al principio (aproximadamente 1000 épocas) y luego se estabilizó. Por otro lado, la pérdida asociada a las condiciones de borde fue significativamente menor, lo que sugiere que las condiciones de frontera fueron fácilmente satisfechas. En el caso en el que se implementaron estrictamente las condiciones de borde, la convergencia fue más rápida en comparación con el caso "vanilla", lo que indica que el cumplimiento estricto de estas condiciones mejora la eficiencia del entrenamiento. Al incorporar la EDP adimensionalizada, la pérdida disminuyó de manera más consistente, mostrando una convergencia más estable.</w:t>
+        <w:t xml:space="preserve">En el caso sin la implementación estricta ni la adimensionalización, la disminución de la pérdida fue rápida al principio (aproximadamente primeras 400 épocas), luego más lento hasta la época 1200, luego de estos comportamientos se estabilizó. Por otro lado, la cantidad de épocas asociada a las condiciones de borde para converger a un mínimo de pérdida fue significativamente menor, lo que sugiere que las condiciones de frontera fueron fácilmente satisfechas. En el caso en el que se implementaron estrictamente las condiciones de borde, la convergencia fue más rápida en comparación con el caso "vanilla", lo que indica que el cumplimiento estricto de estas condiciones mejora la eficiencia del entrenamiento. Al incorporar la EDP adimensionalizada, la pérdida disminuyó a una tasa constante pero demandó muchas épocas en alcanzar el mínimo de pérdida (entre 3000 y 3500) en comparación con las técnicas previas.</w:t>
       </w:r>
       <w:r>
         <w:rPr>
@@ -9729,14 +9759,14 @@
         </w:rPr>
         <w:drawing>
           <wp:inline distB="114300" distT="114300" distL="114300" distR="114300">
-            <wp:extent cx="4717888" cy="1969517"/>
+            <wp:extent cx="5731200" cy="2501900"/>
             <wp:effectExtent b="0" l="0" r="0" t="0"/>
-            <wp:docPr id="20" name="image11.png"/>
+            <wp:docPr id="12" name="image2.png"/>
             <a:graphic>
               <a:graphicData uri="http://schemas.openxmlformats.org/drawingml/2006/picture">
                 <pic:pic>
                   <pic:nvPicPr>
-                    <pic:cNvPr id="0" name="image11.png"/>
+                    <pic:cNvPr id="0" name="image2.png"/>
                     <pic:cNvPicPr preferRelativeResize="0"/>
                   </pic:nvPicPr>
                   <pic:blipFill>
@@ -9749,7 +9779,7 @@
                   <pic:spPr>
                     <a:xfrm>
                       <a:off x="0" y="0"/>
-                      <a:ext cx="4717888" cy="1969517"/>
+                      <a:ext cx="5731200" cy="2501900"/>
                     </a:xfrm>
                     <a:prstGeom prst="rect"/>
                     <a:ln/>
@@ -9848,7 +9878,7 @@
           <w:szCs w:val="20"/>
           <w:rtl w:val="0"/>
         </w:rPr>
-        <w:t xml:space="preserve">= 1. En ambos casos se respetan las condiciones de borde. A partir de la configuración de las paletas, la magnitud de la solución en las gráficas resulta comparable. Con esto, se vio que en el caso de PINN, la extensión espacial del mínimo es mayor, resolviendo con una intensidad mayor el gradiente en el resto del dominio.</w:t>
+        <w:t xml:space="preserve">= 1. Además, en ambos casos se respetan las condiciones de borde. A partir de la configuración de las paletas, la magnitud de la solución en las gráficas resulta comparable. Con esto, se vio que en el caso de PINN, la extensión espacial del mínimo es mayor, resolviendo con una intensidad mayor el gradiente en el resto del dominio.</w:t>
       </w:r>
     </w:p>
     <w:p>
@@ -9891,14 +9921,14 @@
         </w:rPr>
         <w:drawing>
           <wp:inline distB="114300" distT="114300" distL="114300" distR="114300">
-            <wp:extent cx="5731200" cy="2819400"/>
+            <wp:extent cx="5731200" cy="2832100"/>
             <wp:effectExtent b="0" l="0" r="0" t="0"/>
-            <wp:docPr id="6" name="image19.png"/>
+            <wp:docPr id="9" name="image7.png"/>
             <a:graphic>
               <a:graphicData uri="http://schemas.openxmlformats.org/drawingml/2006/picture">
                 <pic:pic>
                   <pic:nvPicPr>
-                    <pic:cNvPr id="0" name="image19.png"/>
+                    <pic:cNvPr id="0" name="image7.png"/>
                     <pic:cNvPicPr preferRelativeResize="0"/>
                   </pic:nvPicPr>
                   <pic:blipFill>
@@ -9911,7 +9941,7 @@
                   <pic:spPr>
                     <a:xfrm>
                       <a:off x="0" y="0"/>
-                      <a:ext cx="5731200" cy="2819400"/>
+                      <a:ext cx="5731200" cy="2832100"/>
                     </a:xfrm>
                     <a:prstGeom prst="rect"/>
                     <a:ln/>
@@ -10023,7 +10053,7 @@
           <w:szCs w:val="20"/>
           <w:rtl w:val="0"/>
         </w:rPr>
-        <w:t xml:space="preserve">El mínimo de la pérdida total se alcanzó en las primeras épocas, con la mayor tasa de disminución observada durante </w:t>
+        <w:t xml:space="preserve">El mínimo de la pérdida total se alcanzó en las primeras 200 (de 2000) épocas, con la mayor tasa de disminución observada durante </w:t>
       </w:r>
       <w:r>
         <w:rPr>
@@ -10055,7 +10085,7 @@
           <w:szCs w:val="20"/>
           <w:rtl w:val="0"/>
         </w:rPr>
-        <w:t xml:space="preserve"> cincuenta. El incremento temporal en la pérdida asociada a las condiciones de borde podría atribuirse a que el optimizador escapó de un mínimo local antes de converger al mínimo alcanzado en épocas posteriores.</w:t>
+        <w:t xml:space="preserve"> cincuenta. El incremento en la pérdida asociada a las condiciones de borde en las primeras épocas es posible que se debiera a que el optimizador escapó de un mínimo local antes de converger al mínimo alcanzado en épocas posteriores.</w:t>
       </w:r>
     </w:p>
     <w:p>
@@ -10128,14 +10158,14 @@
         </w:rPr>
         <w:drawing>
           <wp:inline distB="114300" distT="114300" distL="114300" distR="114300">
-            <wp:extent cx="4592475" cy="1932255"/>
+            <wp:extent cx="5731200" cy="2552700"/>
             <wp:effectExtent b="0" l="0" r="0" t="0"/>
-            <wp:docPr id="2" name="image6.png"/>
+            <wp:docPr id="15" name="image4.png"/>
             <a:graphic>
               <a:graphicData uri="http://schemas.openxmlformats.org/drawingml/2006/picture">
                 <pic:pic>
                   <pic:nvPicPr>
-                    <pic:cNvPr id="0" name="image6.png"/>
+                    <pic:cNvPr id="0" name="image4.png"/>
                     <pic:cNvPicPr preferRelativeResize="0"/>
                   </pic:nvPicPr>
                   <pic:blipFill>
@@ -10148,7 +10178,7 @@
                   <pic:spPr>
                     <a:xfrm>
                       <a:off x="0" y="0"/>
-                      <a:ext cx="4592475" cy="1932255"/>
+                      <a:ext cx="5731200" cy="2552700"/>
                     </a:xfrm>
                     <a:prstGeom prst="rect"/>
                     <a:ln/>
@@ -10217,14 +10247,14 @@
         </w:rPr>
         <w:drawing>
           <wp:inline distB="114300" distT="114300" distL="114300" distR="114300">
-            <wp:extent cx="5119688" cy="2508817"/>
+            <wp:extent cx="5731200" cy="2806700"/>
             <wp:effectExtent b="0" l="0" r="0" t="0"/>
-            <wp:docPr id="22" name="image23.png"/>
+            <wp:docPr id="20" name="image1.png"/>
             <a:graphic>
               <a:graphicData uri="http://schemas.openxmlformats.org/drawingml/2006/picture">
                 <pic:pic>
                   <pic:nvPicPr>
-                    <pic:cNvPr id="0" name="image23.png"/>
+                    <pic:cNvPr id="0" name="image1.png"/>
                     <pic:cNvPicPr preferRelativeResize="0"/>
                   </pic:nvPicPr>
                   <pic:blipFill>
@@ -10237,7 +10267,7 @@
                   <pic:spPr>
                     <a:xfrm>
                       <a:off x="0" y="0"/>
-                      <a:ext cx="5119688" cy="2508817"/>
+                      <a:ext cx="5731200" cy="2806700"/>
                     </a:xfrm>
                     <a:prstGeom prst="rect"/>
                     <a:ln/>
@@ -10351,7 +10381,7 @@
           <w:szCs w:val="20"/>
           <w:rtl w:val="0"/>
         </w:rPr>
-        <w:t xml:space="preserve">El comportamiento de las curvas de aprendizaje no mostró variaciones con respecto al caso de grilla de 5x5. Nuevamente se apreció que el mínimo se alcanzó en pocas épocas en ambas componentes (función de gobierno y condiciones de borde).</w:t>
+        <w:t xml:space="preserve">El comportamiento de las curvas de aprendizaje no mostró variaciones con respecto al caso de grilla de 5x5, si bien la pérdida total converge al mínimo en las primeras 100 (de 2000) épocas . Nuevamente se apreció el aumento inicial de la pérdida en las condiciones de borde, para luego converger a un mínimo.</w:t>
       </w:r>
       <w:r>
         <w:rPr>
@@ -10423,14 +10453,14 @@
         </w:rPr>
         <w:drawing>
           <wp:inline distB="114300" distT="114300" distL="114300" distR="114300">
-            <wp:extent cx="4621050" cy="1933385"/>
+            <wp:extent cx="5731200" cy="2552700"/>
             <wp:effectExtent b="0" l="0" r="0" t="0"/>
-            <wp:docPr id="15" name="image20.png"/>
+            <wp:docPr id="3" name="image3.png"/>
             <a:graphic>
               <a:graphicData uri="http://schemas.openxmlformats.org/drawingml/2006/picture">
                 <pic:pic>
                   <pic:nvPicPr>
-                    <pic:cNvPr id="0" name="image20.png"/>
+                    <pic:cNvPr id="0" name="image3.png"/>
                     <pic:cNvPicPr preferRelativeResize="0"/>
                   </pic:nvPicPr>
                   <pic:blipFill>
@@ -10443,7 +10473,7 @@
                   <pic:spPr>
                     <a:xfrm>
                       <a:off x="0" y="0"/>
-                      <a:ext cx="4621050" cy="1933385"/>
+                      <a:ext cx="5731200" cy="2552700"/>
                     </a:xfrm>
                     <a:prstGeom prst="rect"/>
                     <a:ln/>
@@ -10537,12 +10567,12 @@
           <wp:inline distB="114300" distT="114300" distL="114300" distR="114300">
             <wp:extent cx="5731200" cy="2806700"/>
             <wp:effectExtent b="0" l="0" r="0" t="0"/>
-            <wp:docPr id="17" name="image4.png"/>
+            <wp:docPr id="17" name="image14.png"/>
             <a:graphic>
               <a:graphicData uri="http://schemas.openxmlformats.org/drawingml/2006/picture">
                 <pic:pic>
                   <pic:nvPicPr>
-                    <pic:cNvPr id="0" name="image4.png"/>
+                    <pic:cNvPr id="0" name="image14.png"/>
                     <pic:cNvPicPr preferRelativeResize="0"/>
                   </pic:nvPicPr>
                   <pic:blipFill>
@@ -10708,158 +10738,18 @@
         </w:rPr>
         <w:drawing>
           <wp:inline distB="114300" distT="114300" distL="114300" distR="114300">
-            <wp:extent cx="5731200" cy="1473200"/>
+            <wp:extent cx="5731200" cy="1511300"/>
             <wp:effectExtent b="0" l="0" r="0" t="0"/>
-            <wp:docPr id="24" name="image17.png"/>
+            <wp:docPr id="14" name="image6.png"/>
             <a:graphic>
               <a:graphicData uri="http://schemas.openxmlformats.org/drawingml/2006/picture">
                 <pic:pic>
                   <pic:nvPicPr>
-                    <pic:cNvPr id="0" name="image17.png"/>
+                    <pic:cNvPr id="0" name="image6.png"/>
                     <pic:cNvPicPr preferRelativeResize="0"/>
                   </pic:nvPicPr>
                   <pic:blipFill>
                     <a:blip r:embed="rId25"/>
-                    <a:srcRect b="0" l="0" r="0" t="0"/>
-                    <a:stretch>
-                      <a:fillRect/>
-                    </a:stretch>
-                  </pic:blipFill>
-                  <pic:spPr>
-                    <a:xfrm>
-                      <a:off x="0" y="0"/>
-                      <a:ext cx="5731200" cy="1473200"/>
-                    </a:xfrm>
-                    <a:prstGeom prst="rect"/>
-                    <a:ln/>
-                  </pic:spPr>
-                </pic:pic>
-              </a:graphicData>
-            </a:graphic>
-          </wp:inline>
-        </w:drawing>
-      </w:r>
-      <w:r>
-        <w:rPr>
-          <w:rtl w:val="0"/>
-        </w:rPr>
-      </w:r>
-    </w:p>
-    <w:p>
-      <w:pPr>
-        <w:spacing w:after="240" w:before="480" w:line="288" w:lineRule="auto"/>
-        <w:jc w:val="center"/>
-        <w:rPr>
-          <w:sz w:val="20"/>
-          <w:szCs w:val="20"/>
-        </w:rPr>
-      </w:pPr>
-      <w:r>
-        <w:rPr>
-          <w:b w:val="1"/>
-          <w:i w:val="1"/>
-          <w:sz w:val="20"/>
-          <w:szCs w:val="20"/>
-          <w:rtl w:val="0"/>
-        </w:rPr>
-        <w:t xml:space="preserve">Fi. 18</w:t>
-      </w:r>
-      <w:r>
-        <w:rPr>
-          <w:i w:val="1"/>
-          <w:sz w:val="20"/>
-          <w:szCs w:val="20"/>
-          <w:rtl w:val="0"/>
-        </w:rPr>
-        <w:t xml:space="preserve">: Distribución de puntos de colocación para: a) 25 puntos, b) 100 puntos y c) 400 puntos. En rojo se marcan los puntos internos del dominio, mientras que en verde los puntos de frontera.</w:t>
-      </w:r>
-      <w:r>
-        <w:rPr>
-          <w:sz w:val="20"/>
-          <w:szCs w:val="20"/>
-          <w:rtl w:val="0"/>
-        </w:rPr>
-        <w:t xml:space="preserve"> </w:t>
-      </w:r>
-    </w:p>
-    <w:p>
-      <w:pPr>
-        <w:spacing w:after="240" w:before="480" w:line="288" w:lineRule="auto"/>
-        <w:rPr>
-          <w:sz w:val="20"/>
-          <w:szCs w:val="20"/>
-        </w:rPr>
-      </w:pPr>
-      <w:r>
-        <w:rPr>
-          <w:sz w:val="20"/>
-          <w:szCs w:val="20"/>
-          <w:rtl w:val="0"/>
-        </w:rPr>
-        <w:t xml:space="preserve">En el caso de 25 puntos aleatorios, se destinó 8 puntos (32%) a la frontera, con dos puntos por borde. Luego, en el caso de 100 y 400 puntos aleatorios, se destinó el 20% de los mismos a la frontera (20 y 80 respectivamente). En el primer caso (Figura 18a), fue evidente la gran cantidad de espacios sin representación, lo que en principio no pareció ser una buena resolución para hallar la solución. En el segundo caso (Figura 18b), si bien hubo una mejora en la resolución espacial, aún se pudieron identificar regiones con ausencia de puntos. Sin ir más lejos, el último caso (Figura 18c), fue la que mejor distribución de puntos presentó, tanto en el interior del dominio como en la frontera.</w:t>
-      </w:r>
-    </w:p>
-    <w:p>
-      <w:pPr>
-        <w:spacing w:after="240" w:before="480" w:line="288" w:lineRule="auto"/>
-        <w:rPr>
-          <w:sz w:val="20"/>
-          <w:szCs w:val="20"/>
-        </w:rPr>
-      </w:pPr>
-      <w:r>
-        <w:rPr>
-          <w:sz w:val="20"/>
-          <w:szCs w:val="20"/>
-          <w:rtl w:val="0"/>
-        </w:rPr>
-        <w:t xml:space="preserve">Definidos estos dominios, se calculó la solución mediante </w:t>
-      </w:r>
-      <w:r>
-        <w:rPr>
-          <w:sz w:val="20"/>
-          <w:szCs w:val="20"/>
-          <w:rtl w:val="0"/>
-        </w:rPr>
-        <w:t xml:space="preserve">PINN</w:t>
-      </w:r>
-      <w:r>
-        <w:rPr>
-          <w:sz w:val="20"/>
-          <w:szCs w:val="20"/>
-          <w:rtl w:val="0"/>
-        </w:rPr>
-        <w:t xml:space="preserve"> con la configuración [2, 5, 5, 1], los resultados se aprecian en la siguiente figura.</w:t>
-      </w:r>
-    </w:p>
-    <w:p>
-      <w:pPr>
-        <w:spacing w:after="240" w:before="480" w:line="288" w:lineRule="auto"/>
-        <w:jc w:val="center"/>
-        <w:rPr>
-          <w:sz w:val="20"/>
-          <w:szCs w:val="20"/>
-        </w:rPr>
-      </w:pPr>
-      <w:r>
-        <w:rPr>
-          <w:sz w:val="20"/>
-          <w:szCs w:val="20"/>
-        </w:rPr>
-        <w:drawing>
-          <wp:inline distB="114300" distT="114300" distL="114300" distR="114300">
-            <wp:extent cx="5731200" cy="1511300"/>
-            <wp:effectExtent b="0" l="0" r="0" t="0"/>
-            <wp:docPr id="5" name="image7.png"/>
-            <a:graphic>
-              <a:graphicData uri="http://schemas.openxmlformats.org/drawingml/2006/picture">
-                <pic:pic>
-                  <pic:nvPicPr>
-                    <pic:cNvPr id="0" name="image7.png"/>
-                    <pic:cNvPicPr preferRelativeResize="0"/>
-                  </pic:nvPicPr>
-                  <pic:blipFill>
-                    <a:blip r:embed="rId26"/>
                     <a:srcRect b="0" l="0" r="0" t="0"/>
                     <a:stretch>
                       <a:fillRect/>
@@ -10890,7 +10780,6 @@
         <w:spacing w:after="240" w:before="480" w:line="288" w:lineRule="auto"/>
         <w:jc w:val="center"/>
         <w:rPr>
-          <w:i w:val="1"/>
           <w:sz w:val="20"/>
           <w:szCs w:val="20"/>
         </w:rPr>
@@ -10903,113 +10792,74 @@
           <w:szCs w:val="20"/>
           <w:rtl w:val="0"/>
         </w:rPr>
-        <w:t xml:space="preserve">Fig. 19</w:t>
-      </w:r>
-      <w:r>
-        <w:rPr>
-          <w:i w:val="1"/>
-          <w:sz w:val="20"/>
-          <w:szCs w:val="20"/>
-          <w:rtl w:val="0"/>
-        </w:rPr>
-        <w:t xml:space="preserve">: Soluciones de campo u mediante PINN para los casos: a) 25 puntos, b) 100 puntos, y c) 400 puntos.</w:t>
-      </w:r>
-    </w:p>
-    <w:p>
-      <w:pPr>
-        <w:spacing w:after="240" w:line="288" w:lineRule="auto"/>
-        <w:rPr>
-          <w:sz w:val="20"/>
-          <w:szCs w:val="20"/>
-        </w:rPr>
-      </w:pPr>
-      <w:r>
-        <w:rPr>
-          <w:sz w:val="20"/>
-          <w:szCs w:val="20"/>
-          <w:rtl w:val="0"/>
-        </w:rPr>
-        <w:t xml:space="preserve">Al emplear un esquema </w:t>
-      </w:r>
-      <w:r>
-        <w:rPr>
-          <w:i w:val="1"/>
-          <w:sz w:val="20"/>
-          <w:szCs w:val="20"/>
-          <w:rtl w:val="0"/>
-        </w:rPr>
-        <w:t xml:space="preserve">vanilla</w:t>
-      </w:r>
-      <w:r>
-        <w:rPr>
-          <w:sz w:val="20"/>
-          <w:szCs w:val="20"/>
-          <w:rtl w:val="0"/>
-        </w:rPr>
-        <w:t xml:space="preserve">, los resultados mostraron una morfología consistente con la solución obtenida mediante diferencias finitas y utilizando </w:t>
-      </w:r>
-      <w:r>
-        <w:rPr>
-          <w:sz w:val="20"/>
-          <w:szCs w:val="20"/>
-          <w:rtl w:val="0"/>
-        </w:rPr>
-        <w:t xml:space="preserve">PINNs</w:t>
-      </w:r>
-      <w:r>
-        <w:rPr>
-          <w:sz w:val="20"/>
-          <w:szCs w:val="20"/>
-          <w:rtl w:val="0"/>
-        </w:rPr>
-        <w:t xml:space="preserve"> con mallas de puntos </w:t>
-      </w:r>
-      <w:r>
-        <w:rPr>
-          <w:sz w:val="20"/>
-          <w:szCs w:val="20"/>
-          <w:rtl w:val="0"/>
-        </w:rPr>
-        <w:t xml:space="preserve">equiespaciados</w:t>
-      </w:r>
-      <w:r>
-        <w:rPr>
-          <w:sz w:val="20"/>
-          <w:szCs w:val="20"/>
-          <w:rtl w:val="0"/>
-        </w:rPr>
-        <w:t xml:space="preserve">. Las </w:t>
-      </w:r>
-      <w:r>
-        <w:rPr>
-          <w:sz w:val="20"/>
-          <w:szCs w:val="20"/>
-          <w:rtl w:val="0"/>
-        </w:rPr>
-        <w:t xml:space="preserve">PINNs</w:t>
-      </w:r>
-      <w:r>
-        <w:rPr>
-          <w:sz w:val="20"/>
-          <w:szCs w:val="20"/>
-          <w:rtl w:val="0"/>
-        </w:rPr>
-        <w:t xml:space="preserve"> propuestas lograron aprender correctamente tanto las condiciones de borde como los valores en los puntos internos, sin presentar diferencias significativas al variar la cantidad de puntos aleatorios de colocación utilizados.</w:t>
-      </w:r>
-    </w:p>
-    <w:p>
-      <w:pPr>
-        <w:spacing w:after="240" w:before="480" w:line="288" w:lineRule="auto"/>
-        <w:jc w:val="left"/>
-        <w:rPr>
-          <w:sz w:val="20"/>
-          <w:szCs w:val="20"/>
-        </w:rPr>
-      </w:pPr>
-      <w:r>
-        <w:rPr>
-          <w:rtl w:val="0"/>
-        </w:rPr>
+        <w:t xml:space="preserve">Fi. 18</w:t>
+      </w:r>
+      <w:r>
+        <w:rPr>
+          <w:i w:val="1"/>
+          <w:sz w:val="20"/>
+          <w:szCs w:val="20"/>
+          <w:rtl w:val="0"/>
+        </w:rPr>
+        <w:t xml:space="preserve">: Distribución de puntos de colocación para: a) 25 puntos, b) 100 puntos y c) 400 puntos. En rojo se marcan los puntos internos del dominio, mientras que en verde los puntos de frontera.</w:t>
+      </w:r>
+      <w:r>
+        <w:rPr>
+          <w:sz w:val="20"/>
+          <w:szCs w:val="20"/>
+          <w:rtl w:val="0"/>
+        </w:rPr>
+        <w:t xml:space="preserve"> </w:t>
+      </w:r>
+    </w:p>
+    <w:p>
+      <w:pPr>
+        <w:spacing w:after="240" w:before="480" w:line="288" w:lineRule="auto"/>
+        <w:rPr>
+          <w:sz w:val="20"/>
+          <w:szCs w:val="20"/>
+        </w:rPr>
+      </w:pPr>
+      <w:r>
+        <w:rPr>
+          <w:sz w:val="20"/>
+          <w:szCs w:val="20"/>
+          <w:rtl w:val="0"/>
+        </w:rPr>
+        <w:t xml:space="preserve">En el caso de 25 puntos aleatorios, se destinó 8 puntos (32%) a la frontera, con dos puntos por borde. Luego, en el caso de 100 y 400 puntos aleatorios, se destinó el 20% de los mismos a la frontera (20 y 80 respectivamente). En el primer caso (Figura 18a), fue evidente la gran cantidad de espacios sin representación, lo que en principio no pareció ser una buena resolución para hallar la solución. En el segundo caso (Figura 18b), si bien hubo una mejora en la resolución espacial, aún se pudieron identificar regiones con ausencia de puntos. Sin ir más lejos, el último caso (Figura 18c), fue la que mejor distribución de puntos presentó, tanto en el interior del dominio como en la frontera.</w:t>
+      </w:r>
+    </w:p>
+    <w:p>
+      <w:pPr>
+        <w:spacing w:after="240" w:before="480" w:line="288" w:lineRule="auto"/>
+        <w:rPr>
+          <w:sz w:val="20"/>
+          <w:szCs w:val="20"/>
+        </w:rPr>
+      </w:pPr>
+      <w:r>
+        <w:rPr>
+          <w:sz w:val="20"/>
+          <w:szCs w:val="20"/>
+          <w:rtl w:val="0"/>
+        </w:rPr>
+        <w:t xml:space="preserve">Definidos estos dominios, se calculó la solución mediante </w:t>
+      </w:r>
+      <w:r>
+        <w:rPr>
+          <w:sz w:val="20"/>
+          <w:szCs w:val="20"/>
+          <w:rtl w:val="0"/>
+        </w:rPr>
+        <w:t xml:space="preserve">PINN</w:t>
+      </w:r>
+      <w:r>
+        <w:rPr>
+          <w:sz w:val="20"/>
+          <w:szCs w:val="20"/>
+          <w:rtl w:val="0"/>
+        </w:rPr>
+        <w:t xml:space="preserve"> con la configuración [2, 5, 5, 1], los resultados se aprecian en la siguiente figura.</w:t>
       </w:r>
     </w:p>
     <w:p>
@@ -11028,14 +10878,194 @@
         </w:rPr>
         <w:drawing>
           <wp:inline distB="114300" distT="114300" distL="114300" distR="114300">
-            <wp:extent cx="5731200" cy="5943600"/>
+            <wp:extent cx="5731200" cy="1689100"/>
             <wp:effectExtent b="0" l="0" r="0" t="0"/>
-            <wp:docPr id="1" name="image3.png"/>
+            <wp:docPr id="5" name="image10.png"/>
             <a:graphic>
               <a:graphicData uri="http://schemas.openxmlformats.org/drawingml/2006/picture">
                 <pic:pic>
                   <pic:nvPicPr>
-                    <pic:cNvPr id="0" name="image3.png"/>
+                    <pic:cNvPr id="0" name="image10.png"/>
+                    <pic:cNvPicPr preferRelativeResize="0"/>
+                  </pic:nvPicPr>
+                  <pic:blipFill>
+                    <a:blip r:embed="rId26"/>
+                    <a:srcRect b="0" l="0" r="0" t="0"/>
+                    <a:stretch>
+                      <a:fillRect/>
+                    </a:stretch>
+                  </pic:blipFill>
+                  <pic:spPr>
+                    <a:xfrm>
+                      <a:off x="0" y="0"/>
+                      <a:ext cx="5731200" cy="1689100"/>
+                    </a:xfrm>
+                    <a:prstGeom prst="rect"/>
+                    <a:ln/>
+                  </pic:spPr>
+                </pic:pic>
+              </a:graphicData>
+            </a:graphic>
+          </wp:inline>
+        </w:drawing>
+      </w:r>
+      <w:r>
+        <w:rPr>
+          <w:rtl w:val="0"/>
+        </w:rPr>
+      </w:r>
+    </w:p>
+    <w:p>
+      <w:pPr>
+        <w:spacing w:after="240" w:before="480" w:line="288" w:lineRule="auto"/>
+        <w:jc w:val="center"/>
+        <w:rPr>
+          <w:i w:val="1"/>
+          <w:sz w:val="20"/>
+          <w:szCs w:val="20"/>
+        </w:rPr>
+      </w:pPr>
+      <w:r>
+        <w:rPr>
+          <w:b w:val="1"/>
+          <w:i w:val="1"/>
+          <w:sz w:val="20"/>
+          <w:szCs w:val="20"/>
+          <w:rtl w:val="0"/>
+        </w:rPr>
+        <w:t xml:space="preserve">Fig. 19</w:t>
+      </w:r>
+      <w:r>
+        <w:rPr>
+          <w:i w:val="1"/>
+          <w:sz w:val="20"/>
+          <w:szCs w:val="20"/>
+          <w:rtl w:val="0"/>
+        </w:rPr>
+        <w:t xml:space="preserve">: Soluciones de campo u mediante PINN para los casos: a) 25 puntos, b) 100 puntos, y c) 400 puntos.</w:t>
+      </w:r>
+    </w:p>
+    <w:p>
+      <w:pPr>
+        <w:spacing w:after="240" w:line="288" w:lineRule="auto"/>
+        <w:rPr>
+          <w:sz w:val="20"/>
+          <w:szCs w:val="20"/>
+        </w:rPr>
+      </w:pPr>
+      <w:r>
+        <w:rPr>
+          <w:sz w:val="20"/>
+          <w:szCs w:val="20"/>
+          <w:rtl w:val="0"/>
+        </w:rPr>
+        <w:t xml:space="preserve">Al emplear un esquema </w:t>
+      </w:r>
+      <w:r>
+        <w:rPr>
+          <w:i w:val="1"/>
+          <w:sz w:val="20"/>
+          <w:szCs w:val="20"/>
+          <w:rtl w:val="0"/>
+        </w:rPr>
+        <w:t xml:space="preserve">vanilla</w:t>
+      </w:r>
+      <w:r>
+        <w:rPr>
+          <w:sz w:val="20"/>
+          <w:szCs w:val="20"/>
+          <w:rtl w:val="0"/>
+        </w:rPr>
+        <w:t xml:space="preserve">, los resultados mostraron una morfología consistente con la solución obtenida mediante diferencias finitas y utilizando </w:t>
+      </w:r>
+      <w:r>
+        <w:rPr>
+          <w:sz w:val="20"/>
+          <w:szCs w:val="20"/>
+          <w:rtl w:val="0"/>
+        </w:rPr>
+        <w:t xml:space="preserve">PINNs</w:t>
+      </w:r>
+      <w:r>
+        <w:rPr>
+          <w:sz w:val="20"/>
+          <w:szCs w:val="20"/>
+          <w:rtl w:val="0"/>
+        </w:rPr>
+        <w:t xml:space="preserve"> con mallas de puntos </w:t>
+      </w:r>
+      <w:r>
+        <w:rPr>
+          <w:sz w:val="20"/>
+          <w:szCs w:val="20"/>
+          <w:rtl w:val="0"/>
+        </w:rPr>
+        <w:t xml:space="preserve">equiespaciados</w:t>
+      </w:r>
+      <w:r>
+        <w:rPr>
+          <w:sz w:val="20"/>
+          <w:szCs w:val="20"/>
+          <w:rtl w:val="0"/>
+        </w:rPr>
+        <w:t xml:space="preserve">. Las </w:t>
+      </w:r>
+      <w:r>
+        <w:rPr>
+          <w:sz w:val="20"/>
+          <w:szCs w:val="20"/>
+          <w:rtl w:val="0"/>
+        </w:rPr>
+        <w:t xml:space="preserve">PINNs</w:t>
+      </w:r>
+      <w:r>
+        <w:rPr>
+          <w:sz w:val="20"/>
+          <w:szCs w:val="20"/>
+          <w:rtl w:val="0"/>
+        </w:rPr>
+        <w:t xml:space="preserve"> propuestas lograron aprender correctamente tanto las condiciones de borde como los valores en los puntos internos, sin presentar diferencias significativas al variar la cantidad de puntos aleatorios de colocación utilizados.</w:t>
+      </w:r>
+    </w:p>
+    <w:p>
+      <w:pPr>
+        <w:spacing w:after="240" w:before="480" w:line="288" w:lineRule="auto"/>
+        <w:jc w:val="left"/>
+        <w:rPr>
+          <w:sz w:val="20"/>
+          <w:szCs w:val="20"/>
+        </w:rPr>
+      </w:pPr>
+      <w:r>
+        <w:rPr>
+          <w:rtl w:val="0"/>
+        </w:rPr>
+      </w:r>
+    </w:p>
+    <w:p>
+      <w:pPr>
+        <w:spacing w:after="240" w:before="480" w:line="288" w:lineRule="auto"/>
+        <w:jc w:val="center"/>
+        <w:rPr>
+          <w:sz w:val="20"/>
+          <w:szCs w:val="20"/>
+        </w:rPr>
+      </w:pPr>
+      <w:r>
+        <w:rPr>
+          <w:sz w:val="20"/>
+          <w:szCs w:val="20"/>
+        </w:rPr>
+        <w:drawing>
+          <wp:inline distB="114300" distT="114300" distL="114300" distR="114300">
+            <wp:extent cx="5731200" cy="5626100"/>
+            <wp:effectExtent b="0" l="0" r="0" t="0"/>
+            <wp:docPr id="8" name="image9.png"/>
+            <a:graphic>
+              <a:graphicData uri="http://schemas.openxmlformats.org/drawingml/2006/picture">
+                <pic:pic>
+                  <pic:nvPicPr>
+                    <pic:cNvPr id="0" name="image9.png"/>
                     <pic:cNvPicPr preferRelativeResize="0"/>
                   </pic:nvPicPr>
                   <pic:blipFill>
@@ -11048,7 +11078,7 @@
                   <pic:spPr>
                     <a:xfrm>
                       <a:off x="0" y="0"/>
-                      <a:ext cx="5731200" cy="5943600"/>
+                      <a:ext cx="5731200" cy="5626100"/>
                     </a:xfrm>
                     <a:prstGeom prst="rect"/>
                     <a:ln/>
@@ -11138,7 +11168,25 @@
           <w:szCs w:val="20"/>
           <w:rtl w:val="0"/>
         </w:rPr>
-        <w:t xml:space="preserve"> [2, 5, 5, 1] en diferentes muestras de puntos aleatorios de colocación: a) 25, b) 100 y c) 400.</w:t>
+        <w:t xml:space="preserve"> [2, 5, 5, 1] en diferentes muestras de puntos aleatorios de colocación: a) 25, b) 100 </w:t>
+      </w:r>
+      <w:r>
+        <w:rPr>
+          <w:i w:val="1"/>
+          <w:sz w:val="20"/>
+          <w:szCs w:val="20"/>
+          <w:rtl w:val="0"/>
+        </w:rPr>
+        <w:t xml:space="preserve">y c</w:t>
+      </w:r>
+      <w:r>
+        <w:rPr>
+          <w:i w:val="1"/>
+          <w:sz w:val="20"/>
+          <w:szCs w:val="20"/>
+          <w:rtl w:val="0"/>
+        </w:rPr>
+        <w:t xml:space="preserve">) 400.</w:t>
       </w:r>
       <w:r>
         <w:rPr>
@@ -11160,7 +11208,23 @@
           <w:szCs w:val="20"/>
           <w:rtl w:val="0"/>
         </w:rPr>
-        <w:t xml:space="preserve">Las PINNs definidas emplean el optimizador estocástico Adam, lo que puede generar variaciones en los resultados entre distintas ejecuciones del modelo. Sin embargo, como se observa en los resultados presentados en la Figura 20, los modelos tienden a aprender de manera consistente durante las primeras 20 a 30 épocas. Además, en todos los casos analizados, la pérdida asociada a la función de gobierno requirió menos épocas para converger en comparación con la pérdida correspondiente a las condiciones de borde.</w:t>
+        <w:t xml:space="preserve">Las </w:t>
+      </w:r>
+      <w:r>
+        <w:rPr>
+          <w:sz w:val="20"/>
+          <w:szCs w:val="20"/>
+          <w:rtl w:val="0"/>
+        </w:rPr>
+        <w:t xml:space="preserve">PINNs</w:t>
+      </w:r>
+      <w:r>
+        <w:rPr>
+          <w:sz w:val="20"/>
+          <w:szCs w:val="20"/>
+          <w:rtl w:val="0"/>
+        </w:rPr>
+        <w:t xml:space="preserve"> definidas emplean el optimizador estocástico Adam, lo que puede generar variaciones en los resultados entre distintas ejecuciones del modelo. Sin embargo, como se observa en los resultados presentados en la Figura 20, los modelos tienden a aprender de manera consistente durante las primeras 20 a 30 épocas. Además, en todos los casos analizados, la pérdida asociada a la función de gobierno requirió menos épocas para converger en comparación con la pérdida correspondiente a las condiciones de borde.</w:t>
       </w:r>
     </w:p>
     <w:p>
@@ -11232,14 +11296,14 @@
         </w:rPr>
         <w:drawing>
           <wp:inline distB="114300" distT="114300" distL="114300" distR="114300">
-            <wp:extent cx="5731200" cy="4368800"/>
+            <wp:extent cx="5731200" cy="5156200"/>
             <wp:effectExtent b="0" l="0" r="0" t="0"/>
-            <wp:docPr id="18" name="image22.png"/>
+            <wp:docPr id="24" name="image17.png"/>
             <a:graphic>
               <a:graphicData uri="http://schemas.openxmlformats.org/drawingml/2006/picture">
                 <pic:pic>
                   <pic:nvPicPr>
-                    <pic:cNvPr id="0" name="image22.png"/>
+                    <pic:cNvPr id="0" name="image17.png"/>
                     <pic:cNvPicPr preferRelativeResize="0"/>
                   </pic:nvPicPr>
                   <pic:blipFill>
@@ -11252,7 +11316,7 @@
                   <pic:spPr>
                     <a:xfrm>
                       <a:off x="0" y="0"/>
-                      <a:ext cx="5731200" cy="4368800"/>
+                      <a:ext cx="5731200" cy="5156200"/>
                     </a:xfrm>
                     <a:prstGeom prst="rect"/>
                     <a:ln/>
@@ -11346,14 +11410,14 @@
         </w:rPr>
         <w:drawing>
           <wp:inline distB="114300" distT="114300" distL="114300" distR="114300">
-            <wp:extent cx="5731200" cy="3670300"/>
+            <wp:extent cx="5731200" cy="3784600"/>
             <wp:effectExtent b="0" l="0" r="0" t="0"/>
-            <wp:docPr id="21" name="image18.png"/>
+            <wp:docPr id="1" name="image11.png"/>
             <a:graphic>
               <a:graphicData uri="http://schemas.openxmlformats.org/drawingml/2006/picture">
                 <pic:pic>
                   <pic:nvPicPr>
-                    <pic:cNvPr id="0" name="image18.png"/>
+                    <pic:cNvPr id="0" name="image11.png"/>
                     <pic:cNvPicPr preferRelativeResize="0"/>
                   </pic:nvPicPr>
                   <pic:blipFill>
@@ -11366,7 +11430,7 @@
                   <pic:spPr>
                     <a:xfrm>
                       <a:off x="0" y="0"/>
-                      <a:ext cx="5731200" cy="3670300"/>
+                      <a:ext cx="5731200" cy="3784600"/>
                     </a:xfrm>
                     <a:prstGeom prst="rect"/>
                     <a:ln/>

</xml_diff>